<commit_message>
new fo en offerte
verbeterd
</commit_message>
<xml_diff>
--- a/documentation/foflexzipper.docx
+++ b/documentation/foflexzipper.docx
@@ -27,7 +27,7 @@
       <w:sdtContent>
         <w:p>
           <w:pPr>
-            <w:pStyle w:val="Geenafstand"/>
+            <w:pStyle w:val="NoSpacing"/>
           </w:pPr>
           <w:r>
             <w:rPr>
@@ -155,7 +155,7 @@
                                     <w:tag w:val=""/>
                                     <w:id w:val="-650599894"/>
                                     <w:dataBinding w:prefixMappings="xmlns:ns0='http://schemas.microsoft.com/office/2006/coverPageProps' " w:xpath="/ns0:CoverPageProperties[1]/ns0:PublishDate[1]" w:storeItemID="{55AF091B-3C7A-41E3-B477-F2FDAA23CFDA}"/>
-                                    <w:date w:fullDate="2021-05-17T00:00:00Z">
+                                    <w:date w:fullDate="2021-05-18T00:00:00Z">
                                       <w:dateFormat w:val="M/d/yyyy"/>
                                       <w:lid w:val="en-US"/>
                                       <w:storeMappedDataAs w:val="dateTime"/>
@@ -166,7 +166,7 @@
                                   <w:sdtContent>
                                     <w:p>
                                       <w:pPr>
-                                        <w:pStyle w:val="Geenafstand"/>
+                                        <w:pStyle w:val="NoSpacing"/>
                                         <w:jc w:val="right"/>
                                         <w:rPr>
                                           <w:color w:val="FFFFFF" w:themeColor="background1"/>
@@ -180,7 +180,23 @@
                                           <w:sz w:val="28"/>
                                           <w:szCs w:val="28"/>
                                         </w:rPr>
-                                        <w:t>5/17/2021</w:t>
+                                        <w:t>5/1</w:t>
+                                      </w:r>
+                                      <w:r>
+                                        <w:rPr>
+                                          <w:color w:val="FFFFFF" w:themeColor="background1"/>
+                                          <w:sz w:val="28"/>
+                                          <w:szCs w:val="28"/>
+                                        </w:rPr>
+                                        <w:t>8</w:t>
+                                      </w:r>
+                                      <w:r>
+                                        <w:rPr>
+                                          <w:color w:val="FFFFFF" w:themeColor="background1"/>
+                                          <w:sz w:val="28"/>
+                                          <w:szCs w:val="28"/>
+                                        </w:rPr>
+                                        <w:t>/2021</w:t>
                                       </w:r>
                                     </w:p>
                                   </w:sdtContent>
@@ -3468,7 +3484,7 @@
                               <w:tag w:val=""/>
                               <w:id w:val="-650599894"/>
                               <w:dataBinding w:prefixMappings="xmlns:ns0='http://schemas.microsoft.com/office/2006/coverPageProps' " w:xpath="/ns0:CoverPageProperties[1]/ns0:PublishDate[1]" w:storeItemID="{55AF091B-3C7A-41E3-B477-F2FDAA23CFDA}"/>
-                              <w:date w:fullDate="2021-05-17T00:00:00Z">
+                              <w:date w:fullDate="2021-05-18T00:00:00Z">
                                 <w:dateFormat w:val="M/d/yyyy"/>
                                 <w:lid w:val="en-US"/>
                                 <w:storeMappedDataAs w:val="dateTime"/>
@@ -3479,7 +3495,7 @@
                             <w:sdtContent>
                               <w:p>
                                 <w:pPr>
-                                  <w:pStyle w:val="Geenafstand"/>
+                                  <w:pStyle w:val="NoSpacing"/>
                                   <w:jc w:val="right"/>
                                   <w:rPr>
                                     <w:color w:val="FFFFFF" w:themeColor="background1"/>
@@ -3493,7 +3509,23 @@
                                     <w:sz w:val="28"/>
                                     <w:szCs w:val="28"/>
                                   </w:rPr>
-                                  <w:t>5/17/2021</w:t>
+                                  <w:t>5/1</w:t>
+                                </w:r>
+                                <w:r>
+                                  <w:rPr>
+                                    <w:color w:val="FFFFFF" w:themeColor="background1"/>
+                                    <w:sz w:val="28"/>
+                                    <w:szCs w:val="28"/>
+                                  </w:rPr>
+                                  <w:t>8</w:t>
+                                </w:r>
+                                <w:r>
+                                  <w:rPr>
+                                    <w:color w:val="FFFFFF" w:themeColor="background1"/>
+                                    <w:sz w:val="28"/>
+                                    <w:szCs w:val="28"/>
+                                  </w:rPr>
+                                  <w:t>/2021</w:t>
                                 </w:r>
                               </w:p>
                             </w:sdtContent>
@@ -3680,7 +3712,7 @@
                             <w:txbxContent>
                               <w:p>
                                 <w:pPr>
-                                  <w:pStyle w:val="Geenafstand"/>
+                                  <w:pStyle w:val="NoSpacing"/>
                                   <w:rPr>
                                     <w:rFonts w:asciiTheme="majorHAnsi" w:eastAsiaTheme="majorEastAsia" w:hAnsiTheme="majorHAnsi" w:cstheme="majorBidi"/>
                                     <w:color w:val="262626" w:themeColor="text1" w:themeTint="D9"/>
@@ -3803,7 +3835,7 @@
                       <w:txbxContent>
                         <w:p>
                           <w:pPr>
-                            <w:pStyle w:val="Geenafstand"/>
+                            <w:pStyle w:val="NoSpacing"/>
                             <w:rPr>
                               <w:rFonts w:asciiTheme="majorHAnsi" w:eastAsiaTheme="majorEastAsia" w:hAnsiTheme="majorHAnsi" w:cstheme="majorBidi"/>
                               <w:color w:val="262626" w:themeColor="text1" w:themeTint="D9"/>
@@ -3920,22 +3952,22 @@
             <mc:AlternateContent>
               <mc:Choice Requires="wps">
                 <w:drawing>
-                  <wp:anchor distT="0" distB="0" distL="114300" distR="114300" simplePos="0" relativeHeight="251664384" behindDoc="0" locked="0" layoutInCell="1" allowOverlap="1" wp14:anchorId="70C521BE" wp14:editId="12B5D5A3">
+                  <wp:anchor distT="0" distB="0" distL="114300" distR="114300" simplePos="0" relativeHeight="251664384" behindDoc="0" locked="0" layoutInCell="1" allowOverlap="1" wp14:anchorId="70C521BE" wp14:editId="1CC424C4">
                     <wp:simplePos x="0" y="0"/>
                     <wp:positionH relativeFrom="column">
-                      <wp:posOffset>2879148</wp:posOffset>
+                      <wp:posOffset>1645920</wp:posOffset>
                     </wp:positionH>
                     <wp:positionV relativeFrom="paragraph">
-                      <wp:posOffset>7633104</wp:posOffset>
+                      <wp:posOffset>7408545</wp:posOffset>
                     </wp:positionV>
-                    <wp:extent cx="3657600" cy="480060"/>
-                    <wp:effectExtent l="0" t="0" r="0" b="15240"/>
+                    <wp:extent cx="4853940" cy="480060"/>
+                    <wp:effectExtent l="0" t="0" r="3810" b="15240"/>
                     <wp:wrapThrough wrapText="bothSides">
                       <wp:wrapPolygon edited="0">
                         <wp:start x="0" y="0"/>
                         <wp:lineTo x="0" y="21429"/>
-                        <wp:lineTo x="21488" y="21429"/>
-                        <wp:lineTo x="21488" y="0"/>
+                        <wp:lineTo x="21532" y="21429"/>
+                        <wp:lineTo x="21532" y="0"/>
                         <wp:lineTo x="0" y="0"/>
                       </wp:wrapPolygon>
                     </wp:wrapThrough>
@@ -3948,7 +3980,7 @@
                           <wps:spPr>
                             <a:xfrm>
                               <a:off x="0" y="0"/>
-                              <a:ext cx="3657600" cy="480060"/>
+                              <a:ext cx="4853940" cy="480060"/>
                             </a:xfrm>
                             <a:prstGeom prst="rect">
                               <a:avLst/>
@@ -3977,25 +4009,25 @@
                             <w:txbxContent>
                               <w:p>
                                 <w:pPr>
-                                  <w:pStyle w:val="Geenafstand"/>
+                                  <w:pStyle w:val="NoSpacing"/>
                                   <w:rPr>
-                                    <w:sz w:val="24"/>
-                                    <w:szCs w:val="24"/>
+                                    <w:sz w:val="28"/>
+                                    <w:szCs w:val="28"/>
                                   </w:rPr>
                                 </w:pPr>
                                 <w:r>
                                   <w:rPr>
                                     <w:color w:val="29F39A" w:themeColor="accent1"/>
-                                    <w:sz w:val="28"/>
-                                    <w:szCs w:val="28"/>
+                                    <w:sz w:val="32"/>
+                                    <w:szCs w:val="32"/>
                                   </w:rPr>
                                   <w:t xml:space="preserve">Johnny </w:t>
                                 </w:r>
                                 <w:r>
                                   <w:rPr>
                                     <w:color w:val="29F39A" w:themeColor="accent1"/>
-                                    <w:sz w:val="28"/>
-                                    <w:szCs w:val="28"/>
+                                    <w:sz w:val="32"/>
+                                    <w:szCs w:val="32"/>
                                   </w:rPr>
                                   <w:t xml:space="preserve">&amp; Michel &amp; </w:t>
                                 </w:r>
@@ -4003,8 +4035,8 @@
                                 <w:r>
                                   <w:rPr>
                                     <w:color w:val="29F39A" w:themeColor="accent1"/>
-                                    <w:sz w:val="28"/>
-                                    <w:szCs w:val="28"/>
+                                    <w:sz w:val="32"/>
+                                    <w:szCs w:val="32"/>
                                   </w:rPr>
                                   <w:t>Elmass</w:t>
                                 </w:r>
@@ -4012,8 +4044,8 @@
                                 <w:r>
                                   <w:rPr>
                                     <w:color w:val="29F39A" w:themeColor="accent1"/>
-                                    <w:sz w:val="28"/>
-                                    <w:szCs w:val="28"/>
+                                    <w:sz w:val="32"/>
+                                    <w:szCs w:val="32"/>
                                   </w:rPr>
                                   <w:t xml:space="preserve"> &amp; </w:t>
                                 </w:r>
@@ -4021,8 +4053,8 @@
                                 <w:r>
                                   <w:rPr>
                                     <w:color w:val="29F39A" w:themeColor="accent1"/>
-                                    <w:sz w:val="28"/>
-                                    <w:szCs w:val="28"/>
+                                    <w:sz w:val="32"/>
+                                    <w:szCs w:val="32"/>
                                   </w:rPr>
                                   <w:t>Tabith</w:t>
                                 </w:r>
@@ -4030,8 +4062,8 @@
                                 <w:r>
                                   <w:rPr>
                                     <w:color w:val="29F39A" w:themeColor="accent1"/>
-                                    <w:sz w:val="28"/>
-                                    <w:szCs w:val="28"/>
+                                    <w:sz w:val="32"/>
+                                    <w:szCs w:val="32"/>
                                   </w:rPr>
                                   <w:t xml:space="preserve"> &amp; Jayden &amp; Levi</w:t>
                                 </w:r>
@@ -4047,35 +4079,38 @@
                         </wps:wsp>
                       </a:graphicData>
                     </a:graphic>
+                    <wp14:sizeRelH relativeFrom="margin">
+                      <wp14:pctWidth>0</wp14:pctWidth>
+                    </wp14:sizeRelH>
                   </wp:anchor>
                 </w:drawing>
               </mc:Choice>
               <mc:Fallback>
                 <w:pict>
-                  <v:shape w14:anchorId="70C521BE" id="Text Box 41" o:spid="_x0000_s1056" type="#_x0000_t202" style="position:absolute;margin-left:226.7pt;margin-top:601.05pt;width:4in;height:37.8pt;z-index:251664384;visibility:visible;mso-wrap-style:square;mso-wrap-distance-left:9pt;mso-wrap-distance-top:0;mso-wrap-distance-right:9pt;mso-wrap-distance-bottom:0;mso-position-horizontal:absolute;mso-position-horizontal-relative:text;mso-position-vertical:absolute;mso-position-vertical-relative:text;v-text-anchor:bottom" o:gfxdata="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" filled="f" stroked="f" strokeweight=".5pt">
+                  <v:shape w14:anchorId="70C521BE" id="Text Box 41" o:spid="_x0000_s1056" type="#_x0000_t202" style="position:absolute;margin-left:129.6pt;margin-top:583.35pt;width:382.2pt;height:37.8pt;z-index:251664384;visibility:visible;mso-wrap-style:square;mso-width-percent:0;mso-wrap-distance-left:9pt;mso-wrap-distance-top:0;mso-wrap-distance-right:9pt;mso-wrap-distance-bottom:0;mso-position-horizontal:absolute;mso-position-horizontal-relative:text;mso-position-vertical:absolute;mso-position-vertical-relative:text;mso-width-percent:0;mso-width-relative:margin;v-text-anchor:bottom" o:gfxdata="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" filled="f" stroked="f" strokeweight=".5pt">
                     <v:textbox inset="0,0,0,0">
                       <w:txbxContent>
                         <w:p>
                           <w:pPr>
-                            <w:pStyle w:val="Geenafstand"/>
+                            <w:pStyle w:val="NoSpacing"/>
                             <w:rPr>
-                              <w:sz w:val="24"/>
-                              <w:szCs w:val="24"/>
+                              <w:sz w:val="28"/>
+                              <w:szCs w:val="28"/>
                             </w:rPr>
                           </w:pPr>
                           <w:r>
                             <w:rPr>
                               <w:color w:val="29F39A" w:themeColor="accent1"/>
-                              <w:sz w:val="28"/>
-                              <w:szCs w:val="28"/>
+                              <w:sz w:val="32"/>
+                              <w:szCs w:val="32"/>
                             </w:rPr>
                             <w:t xml:space="preserve">Johnny </w:t>
                           </w:r>
                           <w:r>
                             <w:rPr>
                               <w:color w:val="29F39A" w:themeColor="accent1"/>
-                              <w:sz w:val="28"/>
-                              <w:szCs w:val="28"/>
+                              <w:sz w:val="32"/>
+                              <w:szCs w:val="32"/>
                             </w:rPr>
                             <w:t xml:space="preserve">&amp; Michel &amp; </w:t>
                           </w:r>
@@ -4083,8 +4118,8 @@
                           <w:r>
                             <w:rPr>
                               <w:color w:val="29F39A" w:themeColor="accent1"/>
-                              <w:sz w:val="28"/>
-                              <w:szCs w:val="28"/>
+                              <w:sz w:val="32"/>
+                              <w:szCs w:val="32"/>
                             </w:rPr>
                             <w:t>Elmass</w:t>
                           </w:r>
@@ -4092,8 +4127,8 @@
                           <w:r>
                             <w:rPr>
                               <w:color w:val="29F39A" w:themeColor="accent1"/>
-                              <w:sz w:val="28"/>
-                              <w:szCs w:val="28"/>
+                              <w:sz w:val="32"/>
+                              <w:szCs w:val="32"/>
                             </w:rPr>
                             <w:t xml:space="preserve"> &amp; </w:t>
                           </w:r>
@@ -4101,8 +4136,8 @@
                           <w:r>
                             <w:rPr>
                               <w:color w:val="29F39A" w:themeColor="accent1"/>
-                              <w:sz w:val="28"/>
-                              <w:szCs w:val="28"/>
+                              <w:sz w:val="32"/>
+                              <w:szCs w:val="32"/>
                             </w:rPr>
                             <w:t>Tabith</w:t>
                           </w:r>
@@ -4110,8 +4145,8 @@
                           <w:r>
                             <w:rPr>
                               <w:color w:val="29F39A" w:themeColor="accent1"/>
-                              <w:sz w:val="28"/>
-                              <w:szCs w:val="28"/>
+                              <w:sz w:val="32"/>
+                              <w:szCs w:val="32"/>
                             </w:rPr>
                             <w:t xml:space="preserve"> &amp; Jayden &amp; Levi</w:t>
                           </w:r>
@@ -4155,23 +4190,14 @@
         <w:lastRenderedPageBreak/>
         <w:br/>
       </w:r>
-      <w:bookmarkStart w:id="0" w:name="_Toc72136651"/>
-      <w:r>
-        <w:rPr>
-          <w:rStyle w:val="Kop1Char"/>
+      <w:bookmarkStart w:id="0" w:name="_Toc72236595"/>
+      <w:r>
+        <w:rPr>
+          <w:rStyle w:val="Heading1Char"/>
         </w:rPr>
         <w:t>Inleiding</w:t>
       </w:r>
       <w:bookmarkEnd w:id="0"/>
-      <w:r>
-        <w:rPr>
-          <w:rFonts w:ascii="Bahnschrift Light" w:hAnsi="Bahnschrift Light"/>
-          <w:sz w:val="36"/>
-          <w:szCs w:val="36"/>
-          <w:lang w:val="nl-NL"/>
-        </w:rPr>
-        <w:br/>
-      </w:r>
       <w:r>
         <w:rPr>
           <w:rFonts w:ascii="Bahnschrift Light" w:hAnsi="Bahnschrift Light"/>
@@ -4204,17 +4230,25 @@
     <w:p>
       <w:pPr>
         <w:rPr>
-          <w:rStyle w:val="Kop1Char"/>
-          <w:sz w:val="40"/>
-          <w:szCs w:val="40"/>
-        </w:rPr>
-      </w:pPr>
-      <w:bookmarkStart w:id="1" w:name="_Toc72136652"/>
-      <w:r>
-        <w:rPr>
-          <w:rStyle w:val="Kop1Char"/>
-          <w:sz w:val="40"/>
-          <w:szCs w:val="40"/>
+          <w:rFonts w:ascii="Bahnschrift Light" w:hAnsi="Bahnschrift Light"/>
+          <w:sz w:val="22"/>
+          <w:szCs w:val="22"/>
+          <w:lang w:val="nl"/>
+        </w:rPr>
+      </w:pPr>
+    </w:p>
+    <w:p>
+      <w:pPr>
+        <w:rPr>
+          <w:rStyle w:val="Heading1Char"/>
+          <w:szCs w:val="32"/>
+        </w:rPr>
+      </w:pPr>
+      <w:bookmarkStart w:id="1" w:name="_Toc72236596"/>
+      <w:r>
+        <w:rPr>
+          <w:rStyle w:val="Heading1Char"/>
+          <w:szCs w:val="32"/>
         </w:rPr>
         <w:t>Probleemstelling</w:t>
       </w:r>
@@ -4224,16 +4258,16 @@
       <w:pPr>
         <w:rPr>
           <w:rFonts w:ascii="Bahnschrift Light" w:hAnsi="Bahnschrift Light"/>
-          <w:sz w:val="40"/>
-          <w:szCs w:val="40"/>
+          <w:sz w:val="28"/>
+          <w:szCs w:val="28"/>
           <w:lang w:val="nl"/>
         </w:rPr>
       </w:pPr>
       <w:r>
         <w:rPr>
           <w:rFonts w:ascii="Bahnschrift Light" w:hAnsi="Bahnschrift Light"/>
-          <w:sz w:val="40"/>
-          <w:szCs w:val="40"/>
+          <w:sz w:val="28"/>
+          <w:szCs w:val="28"/>
           <w:lang w:val="nl"/>
         </w:rPr>
         <w:t>Wij zijn gestart met dit project omdat Flex-Zipper een mogelijkheid zoekt voor studenten om moeilijke diensten makkelijker op te lossen.</w:t>
@@ -4352,34 +4386,6 @@
         <w:rPr>
           <w:sz w:val="40"/>
           <w:szCs w:val="40"/>
-          <w:lang w:val="nl-NL"/>
-        </w:rPr>
-      </w:pPr>
-    </w:p>
-    <w:p>
-      <w:pPr>
-        <w:rPr>
-          <w:sz w:val="40"/>
-          <w:szCs w:val="40"/>
-          <w:lang w:val="nl-NL"/>
-        </w:rPr>
-      </w:pPr>
-    </w:p>
-    <w:p>
-      <w:pPr>
-        <w:rPr>
-          <w:sz w:val="40"/>
-          <w:szCs w:val="40"/>
-          <w:lang w:val="nl-NL"/>
-        </w:rPr>
-      </w:pPr>
-    </w:p>
-    <w:p>
-      <w:pPr>
-        <w:rPr>
-          <w:rFonts w:ascii="Bahnschrift Light" w:hAnsi="Bahnschrift Light"/>
-          <w:sz w:val="36"/>
-          <w:szCs w:val="36"/>
           <w:lang w:val="nl-NL"/>
         </w:rPr>
       </w:pPr>
@@ -4411,7 +4417,7 @@
       <w:sdtContent>
         <w:p>
           <w:pPr>
-            <w:pStyle w:val="Inhopg1"/>
+            <w:pStyle w:val="TOC1"/>
             <w:tabs>
               <w:tab w:val="right" w:leader="dot" w:pos="10502"/>
             </w:tabs>
@@ -4421,7 +4427,7 @@
           </w:pPr>
           <w:r>
             <w:rPr>
-              <w:rStyle w:val="Kop1Char"/>
+              <w:rStyle w:val="Heading1Char"/>
             </w:rPr>
             <w:t>Inhoudsopgave</w:t>
           </w:r>
@@ -4440,71 +4446,96 @@
         </w:p>
         <w:p>
           <w:pPr>
-            <w:pStyle w:val="Inhopg1"/>
+            <w:pStyle w:val="TOC1"/>
             <w:tabs>
               <w:tab w:val="right" w:leader="dot" w:pos="10502"/>
             </w:tabs>
             <w:rPr>
+              <w:rFonts w:ascii="Bahnschrift Light" w:hAnsi="Bahnschrift Light"/>
               <w:noProof/>
               <w:color w:val="auto"/>
-              <w:sz w:val="22"/>
-              <w:szCs w:val="22"/>
-              <w:lang w:val="nl-NL" w:eastAsia="nl-NL"/>
+              <w:sz w:val="32"/>
+              <w:szCs w:val="32"/>
+              <w:lang/>
             </w:rPr>
           </w:pPr>
-          <w:hyperlink w:anchor="_Toc72136651" w:history="1">
+          <w:hyperlink w:anchor="_Toc72236595" w:history="1">
             <w:r>
               <w:rPr>
                 <w:rStyle w:val="Hyperlink"/>
+                <w:rFonts w:ascii="Bahnschrift Light" w:hAnsi="Bahnschrift Light"/>
                 <w:noProof/>
+                <w:sz w:val="24"/>
+                <w:szCs w:val="24"/>
               </w:rPr>
               <w:t>Inleiding</w:t>
             </w:r>
             <w:r>
               <w:rPr>
+                <w:rFonts w:ascii="Bahnschrift Light" w:hAnsi="Bahnschrift Light"/>
                 <w:noProof/>
                 <w:webHidden/>
+                <w:sz w:val="24"/>
+                <w:szCs w:val="24"/>
               </w:rPr>
               <w:tab/>
             </w:r>
             <w:r>
               <w:rPr>
+                <w:rFonts w:ascii="Bahnschrift Light" w:hAnsi="Bahnschrift Light"/>
                 <w:noProof/>
                 <w:webHidden/>
+                <w:sz w:val="24"/>
+                <w:szCs w:val="24"/>
               </w:rPr>
               <w:fldChar w:fldCharType="begin"/>
             </w:r>
             <w:r>
               <w:rPr>
+                <w:rFonts w:ascii="Bahnschrift Light" w:hAnsi="Bahnschrift Light"/>
                 <w:noProof/>
                 <w:webHidden/>
+                <w:sz w:val="24"/>
+                <w:szCs w:val="24"/>
               </w:rPr>
-              <w:instrText xml:space="preserve"> PAGEREF _Toc72136651 \h </w:instrText>
+              <w:instrText xml:space="preserve"> PAGEREF _Toc72236595 \h </w:instrText>
             </w:r>
             <w:r>
               <w:rPr>
+                <w:rFonts w:ascii="Bahnschrift Light" w:hAnsi="Bahnschrift Light"/>
                 <w:noProof/>
                 <w:webHidden/>
+                <w:sz w:val="24"/>
+                <w:szCs w:val="24"/>
               </w:rPr>
             </w:r>
             <w:r>
               <w:rPr>
+                <w:rFonts w:ascii="Bahnschrift Light" w:hAnsi="Bahnschrift Light"/>
                 <w:noProof/>
                 <w:webHidden/>
+                <w:sz w:val="24"/>
+                <w:szCs w:val="24"/>
               </w:rPr>
               <w:fldChar w:fldCharType="separate"/>
             </w:r>
             <w:r>
               <w:rPr>
+                <w:rFonts w:ascii="Bahnschrift Light" w:hAnsi="Bahnschrift Light"/>
                 <w:noProof/>
                 <w:webHidden/>
+                <w:sz w:val="24"/>
+                <w:szCs w:val="24"/>
               </w:rPr>
               <w:t>1</w:t>
             </w:r>
             <w:r>
               <w:rPr>
+                <w:rFonts w:ascii="Bahnschrift Light" w:hAnsi="Bahnschrift Light"/>
                 <w:noProof/>
                 <w:webHidden/>
+                <w:sz w:val="24"/>
+                <w:szCs w:val="24"/>
               </w:rPr>
               <w:fldChar w:fldCharType="end"/>
             </w:r>
@@ -4512,71 +4543,96 @@
         </w:p>
         <w:p>
           <w:pPr>
-            <w:pStyle w:val="Inhopg1"/>
+            <w:pStyle w:val="TOC1"/>
             <w:tabs>
               <w:tab w:val="right" w:leader="dot" w:pos="10502"/>
             </w:tabs>
             <w:rPr>
+              <w:rFonts w:ascii="Bahnschrift Light" w:hAnsi="Bahnschrift Light"/>
               <w:noProof/>
               <w:color w:val="auto"/>
-              <w:sz w:val="22"/>
-              <w:szCs w:val="22"/>
-              <w:lang w:val="nl-NL" w:eastAsia="nl-NL"/>
+              <w:sz w:val="32"/>
+              <w:szCs w:val="32"/>
+              <w:lang/>
             </w:rPr>
           </w:pPr>
-          <w:hyperlink w:anchor="_Toc72136652" w:history="1">
+          <w:hyperlink w:anchor="_Toc72236596" w:history="1">
             <w:r>
               <w:rPr>
                 <w:rStyle w:val="Hyperlink"/>
+                <w:rFonts w:ascii="Bahnschrift Light" w:hAnsi="Bahnschrift Light"/>
                 <w:noProof/>
+                <w:sz w:val="24"/>
+                <w:szCs w:val="24"/>
               </w:rPr>
               <w:t>Probleemstelling</w:t>
             </w:r>
             <w:r>
               <w:rPr>
+                <w:rFonts w:ascii="Bahnschrift Light" w:hAnsi="Bahnschrift Light"/>
                 <w:noProof/>
                 <w:webHidden/>
+                <w:sz w:val="24"/>
+                <w:szCs w:val="24"/>
               </w:rPr>
               <w:tab/>
             </w:r>
             <w:r>
               <w:rPr>
+                <w:rFonts w:ascii="Bahnschrift Light" w:hAnsi="Bahnschrift Light"/>
                 <w:noProof/>
                 <w:webHidden/>
+                <w:sz w:val="24"/>
+                <w:szCs w:val="24"/>
               </w:rPr>
               <w:fldChar w:fldCharType="begin"/>
             </w:r>
             <w:r>
               <w:rPr>
+                <w:rFonts w:ascii="Bahnschrift Light" w:hAnsi="Bahnschrift Light"/>
                 <w:noProof/>
                 <w:webHidden/>
+                <w:sz w:val="24"/>
+                <w:szCs w:val="24"/>
               </w:rPr>
-              <w:instrText xml:space="preserve"> PAGEREF _Toc72136652 \h </w:instrText>
+              <w:instrText xml:space="preserve"> PAGEREF _Toc72236596 \h </w:instrText>
             </w:r>
             <w:r>
               <w:rPr>
+                <w:rFonts w:ascii="Bahnschrift Light" w:hAnsi="Bahnschrift Light"/>
                 <w:noProof/>
                 <w:webHidden/>
+                <w:sz w:val="24"/>
+                <w:szCs w:val="24"/>
               </w:rPr>
             </w:r>
             <w:r>
               <w:rPr>
+                <w:rFonts w:ascii="Bahnschrift Light" w:hAnsi="Bahnschrift Light"/>
                 <w:noProof/>
                 <w:webHidden/>
+                <w:sz w:val="24"/>
+                <w:szCs w:val="24"/>
               </w:rPr>
               <w:fldChar w:fldCharType="separate"/>
             </w:r>
             <w:r>
               <w:rPr>
+                <w:rFonts w:ascii="Bahnschrift Light" w:hAnsi="Bahnschrift Light"/>
                 <w:noProof/>
                 <w:webHidden/>
+                <w:sz w:val="24"/>
+                <w:szCs w:val="24"/>
               </w:rPr>
               <w:t>1</w:t>
             </w:r>
             <w:r>
               <w:rPr>
+                <w:rFonts w:ascii="Bahnschrift Light" w:hAnsi="Bahnschrift Light"/>
                 <w:noProof/>
                 <w:webHidden/>
+                <w:sz w:val="24"/>
+                <w:szCs w:val="24"/>
               </w:rPr>
               <w:fldChar w:fldCharType="end"/>
             </w:r>
@@ -4584,71 +4640,96 @@
         </w:p>
         <w:p>
           <w:pPr>
-            <w:pStyle w:val="Inhopg1"/>
+            <w:pStyle w:val="TOC1"/>
             <w:tabs>
               <w:tab w:val="right" w:leader="dot" w:pos="10502"/>
             </w:tabs>
             <w:rPr>
+              <w:rFonts w:ascii="Bahnschrift Light" w:hAnsi="Bahnschrift Light"/>
               <w:noProof/>
               <w:color w:val="auto"/>
-              <w:sz w:val="22"/>
-              <w:szCs w:val="22"/>
-              <w:lang w:val="nl-NL" w:eastAsia="nl-NL"/>
+              <w:sz w:val="32"/>
+              <w:szCs w:val="32"/>
+              <w:lang/>
             </w:rPr>
           </w:pPr>
-          <w:hyperlink w:anchor="_Toc72136653" w:history="1">
+          <w:hyperlink w:anchor="_Toc72236597" w:history="1">
             <w:r>
               <w:rPr>
                 <w:rStyle w:val="Hyperlink"/>
+                <w:rFonts w:ascii="Bahnschrift Light" w:hAnsi="Bahnschrift Light"/>
                 <w:noProof/>
+                <w:sz w:val="24"/>
+                <w:szCs w:val="24"/>
               </w:rPr>
               <w:t>Functionaliteiten</w:t>
             </w:r>
             <w:r>
               <w:rPr>
+                <w:rFonts w:ascii="Bahnschrift Light" w:hAnsi="Bahnschrift Light"/>
                 <w:noProof/>
                 <w:webHidden/>
+                <w:sz w:val="24"/>
+                <w:szCs w:val="24"/>
               </w:rPr>
               <w:tab/>
             </w:r>
             <w:r>
               <w:rPr>
+                <w:rFonts w:ascii="Bahnschrift Light" w:hAnsi="Bahnschrift Light"/>
                 <w:noProof/>
                 <w:webHidden/>
+                <w:sz w:val="24"/>
+                <w:szCs w:val="24"/>
               </w:rPr>
               <w:fldChar w:fldCharType="begin"/>
             </w:r>
             <w:r>
               <w:rPr>
+                <w:rFonts w:ascii="Bahnschrift Light" w:hAnsi="Bahnschrift Light"/>
                 <w:noProof/>
                 <w:webHidden/>
+                <w:sz w:val="24"/>
+                <w:szCs w:val="24"/>
               </w:rPr>
-              <w:instrText xml:space="preserve"> PAGEREF _Toc72136653 \h </w:instrText>
+              <w:instrText xml:space="preserve"> PAGEREF _Toc72236597 \h </w:instrText>
             </w:r>
             <w:r>
               <w:rPr>
+                <w:rFonts w:ascii="Bahnschrift Light" w:hAnsi="Bahnschrift Light"/>
                 <w:noProof/>
                 <w:webHidden/>
+                <w:sz w:val="24"/>
+                <w:szCs w:val="24"/>
               </w:rPr>
             </w:r>
             <w:r>
               <w:rPr>
+                <w:rFonts w:ascii="Bahnschrift Light" w:hAnsi="Bahnschrift Light"/>
                 <w:noProof/>
                 <w:webHidden/>
+                <w:sz w:val="24"/>
+                <w:szCs w:val="24"/>
               </w:rPr>
               <w:fldChar w:fldCharType="separate"/>
             </w:r>
             <w:r>
               <w:rPr>
+                <w:rFonts w:ascii="Bahnschrift Light" w:hAnsi="Bahnschrift Light"/>
                 <w:noProof/>
                 <w:webHidden/>
+                <w:sz w:val="24"/>
+                <w:szCs w:val="24"/>
               </w:rPr>
               <w:t>3</w:t>
             </w:r>
             <w:r>
               <w:rPr>
+                <w:rFonts w:ascii="Bahnschrift Light" w:hAnsi="Bahnschrift Light"/>
                 <w:noProof/>
                 <w:webHidden/>
+                <w:sz w:val="24"/>
+                <w:szCs w:val="24"/>
               </w:rPr>
               <w:fldChar w:fldCharType="end"/>
             </w:r>
@@ -4656,71 +4737,96 @@
         </w:p>
         <w:p>
           <w:pPr>
-            <w:pStyle w:val="Inhopg1"/>
+            <w:pStyle w:val="TOC1"/>
             <w:tabs>
               <w:tab w:val="right" w:leader="dot" w:pos="10502"/>
             </w:tabs>
             <w:rPr>
+              <w:rFonts w:ascii="Bahnschrift Light" w:hAnsi="Bahnschrift Light"/>
               <w:noProof/>
               <w:color w:val="auto"/>
-              <w:sz w:val="22"/>
-              <w:szCs w:val="22"/>
-              <w:lang w:val="nl-NL" w:eastAsia="nl-NL"/>
+              <w:sz w:val="32"/>
+              <w:szCs w:val="32"/>
+              <w:lang/>
             </w:rPr>
           </w:pPr>
-          <w:hyperlink w:anchor="_Toc72136654" w:history="1">
+          <w:hyperlink w:anchor="_Toc72236598" w:history="1">
             <w:r>
               <w:rPr>
                 <w:rStyle w:val="Hyperlink"/>
+                <w:rFonts w:ascii="Bahnschrift Light" w:hAnsi="Bahnschrift Light"/>
                 <w:noProof/>
+                <w:sz w:val="24"/>
+                <w:szCs w:val="24"/>
               </w:rPr>
               <w:t>Basis lay-out</w:t>
             </w:r>
             <w:r>
               <w:rPr>
+                <w:rFonts w:ascii="Bahnschrift Light" w:hAnsi="Bahnschrift Light"/>
                 <w:noProof/>
                 <w:webHidden/>
+                <w:sz w:val="24"/>
+                <w:szCs w:val="24"/>
               </w:rPr>
               <w:tab/>
             </w:r>
             <w:r>
               <w:rPr>
+                <w:rFonts w:ascii="Bahnschrift Light" w:hAnsi="Bahnschrift Light"/>
                 <w:noProof/>
                 <w:webHidden/>
+                <w:sz w:val="24"/>
+                <w:szCs w:val="24"/>
               </w:rPr>
               <w:fldChar w:fldCharType="begin"/>
             </w:r>
             <w:r>
               <w:rPr>
+                <w:rFonts w:ascii="Bahnschrift Light" w:hAnsi="Bahnschrift Light"/>
                 <w:noProof/>
                 <w:webHidden/>
+                <w:sz w:val="24"/>
+                <w:szCs w:val="24"/>
               </w:rPr>
-              <w:instrText xml:space="preserve"> PAGEREF _Toc72136654 \h </w:instrText>
+              <w:instrText xml:space="preserve"> PAGEREF _Toc72236598 \h </w:instrText>
             </w:r>
             <w:r>
               <w:rPr>
+                <w:rFonts w:ascii="Bahnschrift Light" w:hAnsi="Bahnschrift Light"/>
                 <w:noProof/>
                 <w:webHidden/>
+                <w:sz w:val="24"/>
+                <w:szCs w:val="24"/>
               </w:rPr>
             </w:r>
             <w:r>
               <w:rPr>
+                <w:rFonts w:ascii="Bahnschrift Light" w:hAnsi="Bahnschrift Light"/>
                 <w:noProof/>
                 <w:webHidden/>
+                <w:sz w:val="24"/>
+                <w:szCs w:val="24"/>
               </w:rPr>
               <w:fldChar w:fldCharType="separate"/>
             </w:r>
             <w:r>
               <w:rPr>
+                <w:rFonts w:ascii="Bahnschrift Light" w:hAnsi="Bahnschrift Light"/>
                 <w:noProof/>
                 <w:webHidden/>
+                <w:sz w:val="24"/>
+                <w:szCs w:val="24"/>
               </w:rPr>
-              <w:t>3</w:t>
+              <w:t>4</w:t>
             </w:r>
             <w:r>
               <w:rPr>
+                <w:rFonts w:ascii="Bahnschrift Light" w:hAnsi="Bahnschrift Light"/>
                 <w:noProof/>
                 <w:webHidden/>
+                <w:sz w:val="24"/>
+                <w:szCs w:val="24"/>
               </w:rPr>
               <w:fldChar w:fldCharType="end"/>
             </w:r>
@@ -4728,71 +4834,96 @@
         </w:p>
         <w:p>
           <w:pPr>
-            <w:pStyle w:val="Inhopg1"/>
+            <w:pStyle w:val="TOC1"/>
             <w:tabs>
               <w:tab w:val="right" w:leader="dot" w:pos="10502"/>
             </w:tabs>
             <w:rPr>
+              <w:rFonts w:ascii="Bahnschrift Light" w:hAnsi="Bahnschrift Light"/>
               <w:noProof/>
               <w:color w:val="auto"/>
-              <w:sz w:val="22"/>
-              <w:szCs w:val="22"/>
-              <w:lang w:val="nl-NL" w:eastAsia="nl-NL"/>
+              <w:sz w:val="32"/>
+              <w:szCs w:val="32"/>
+              <w:lang/>
             </w:rPr>
           </w:pPr>
-          <w:hyperlink w:anchor="_Toc72136655" w:history="1">
+          <w:hyperlink w:anchor="_Toc72236599" w:history="1">
             <w:r>
               <w:rPr>
                 <w:rStyle w:val="Hyperlink"/>
+                <w:rFonts w:ascii="Bahnschrift Light" w:hAnsi="Bahnschrift Light"/>
                 <w:noProof/>
+                <w:sz w:val="24"/>
+                <w:szCs w:val="24"/>
               </w:rPr>
-              <w:t>nAVIGATIESTRUCTUUR</w:t>
+              <w:t>Navigatiestructuur</w:t>
             </w:r>
             <w:r>
               <w:rPr>
+                <w:rFonts w:ascii="Bahnschrift Light" w:hAnsi="Bahnschrift Light"/>
                 <w:noProof/>
                 <w:webHidden/>
+                <w:sz w:val="24"/>
+                <w:szCs w:val="24"/>
               </w:rPr>
               <w:tab/>
             </w:r>
             <w:r>
               <w:rPr>
+                <w:rFonts w:ascii="Bahnschrift Light" w:hAnsi="Bahnschrift Light"/>
                 <w:noProof/>
                 <w:webHidden/>
+                <w:sz w:val="24"/>
+                <w:szCs w:val="24"/>
               </w:rPr>
               <w:fldChar w:fldCharType="begin"/>
             </w:r>
             <w:r>
               <w:rPr>
+                <w:rFonts w:ascii="Bahnschrift Light" w:hAnsi="Bahnschrift Light"/>
                 <w:noProof/>
                 <w:webHidden/>
+                <w:sz w:val="24"/>
+                <w:szCs w:val="24"/>
               </w:rPr>
-              <w:instrText xml:space="preserve"> PAGEREF _Toc72136655 \h </w:instrText>
+              <w:instrText xml:space="preserve"> PAGEREF _Toc72236599 \h </w:instrText>
             </w:r>
             <w:r>
               <w:rPr>
+                <w:rFonts w:ascii="Bahnschrift Light" w:hAnsi="Bahnschrift Light"/>
                 <w:noProof/>
                 <w:webHidden/>
+                <w:sz w:val="24"/>
+                <w:szCs w:val="24"/>
               </w:rPr>
             </w:r>
             <w:r>
               <w:rPr>
+                <w:rFonts w:ascii="Bahnschrift Light" w:hAnsi="Bahnschrift Light"/>
                 <w:noProof/>
                 <w:webHidden/>
+                <w:sz w:val="24"/>
+                <w:szCs w:val="24"/>
               </w:rPr>
               <w:fldChar w:fldCharType="separate"/>
             </w:r>
             <w:r>
               <w:rPr>
+                <w:rFonts w:ascii="Bahnschrift Light" w:hAnsi="Bahnschrift Light"/>
                 <w:noProof/>
                 <w:webHidden/>
+                <w:sz w:val="24"/>
+                <w:szCs w:val="24"/>
               </w:rPr>
-              <w:t>4</w:t>
+              <w:t>5</w:t>
             </w:r>
             <w:r>
               <w:rPr>
+                <w:rFonts w:ascii="Bahnschrift Light" w:hAnsi="Bahnschrift Light"/>
                 <w:noProof/>
                 <w:webHidden/>
+                <w:sz w:val="24"/>
+                <w:szCs w:val="24"/>
               </w:rPr>
               <w:fldChar w:fldCharType="end"/>
             </w:r>
@@ -4800,143 +4931,96 @@
         </w:p>
         <w:p>
           <w:pPr>
-            <w:pStyle w:val="Inhopg1"/>
+            <w:pStyle w:val="TOC1"/>
             <w:tabs>
               <w:tab w:val="right" w:leader="dot" w:pos="10502"/>
             </w:tabs>
             <w:rPr>
+              <w:rFonts w:ascii="Bahnschrift Light" w:hAnsi="Bahnschrift Light"/>
               <w:noProof/>
               <w:color w:val="auto"/>
-              <w:sz w:val="22"/>
-              <w:szCs w:val="22"/>
-              <w:lang w:val="nl-NL" w:eastAsia="nl-NL"/>
+              <w:sz w:val="32"/>
+              <w:szCs w:val="32"/>
+              <w:lang/>
             </w:rPr>
           </w:pPr>
-          <w:hyperlink w:anchor="_Toc72136656" w:history="1">
+          <w:hyperlink w:anchor="_Toc72236600" w:history="1">
             <w:r>
               <w:rPr>
                 <w:rStyle w:val="Hyperlink"/>
+                <w:rFonts w:ascii="Bahnschrift Light" w:hAnsi="Bahnschrift Light"/>
                 <w:noProof/>
+                <w:sz w:val="24"/>
+                <w:szCs w:val="24"/>
               </w:rPr>
-              <w:t>Gebruikersscherm</w:t>
+              <w:t>Uitvoerontwerp</w:t>
             </w:r>
             <w:r>
               <w:rPr>
+                <w:rFonts w:ascii="Bahnschrift Light" w:hAnsi="Bahnschrift Light"/>
                 <w:noProof/>
                 <w:webHidden/>
+                <w:sz w:val="24"/>
+                <w:szCs w:val="24"/>
               </w:rPr>
               <w:tab/>
             </w:r>
             <w:r>
               <w:rPr>
+                <w:rFonts w:ascii="Bahnschrift Light" w:hAnsi="Bahnschrift Light"/>
                 <w:noProof/>
                 <w:webHidden/>
+                <w:sz w:val="24"/>
+                <w:szCs w:val="24"/>
               </w:rPr>
               <w:fldChar w:fldCharType="begin"/>
             </w:r>
             <w:r>
               <w:rPr>
+                <w:rFonts w:ascii="Bahnschrift Light" w:hAnsi="Bahnschrift Light"/>
                 <w:noProof/>
                 <w:webHidden/>
+                <w:sz w:val="24"/>
+                <w:szCs w:val="24"/>
               </w:rPr>
-              <w:instrText xml:space="preserve"> PAGEREF _Toc72136656 \h </w:instrText>
+              <w:instrText xml:space="preserve"> PAGEREF _Toc72236600 \h </w:instrText>
             </w:r>
             <w:r>
               <w:rPr>
+                <w:rFonts w:ascii="Bahnschrift Light" w:hAnsi="Bahnschrift Light"/>
                 <w:noProof/>
                 <w:webHidden/>
+                <w:sz w:val="24"/>
+                <w:szCs w:val="24"/>
               </w:rPr>
             </w:r>
             <w:r>
               <w:rPr>
+                <w:rFonts w:ascii="Bahnschrift Light" w:hAnsi="Bahnschrift Light"/>
                 <w:noProof/>
                 <w:webHidden/>
+                <w:sz w:val="24"/>
+                <w:szCs w:val="24"/>
               </w:rPr>
               <w:fldChar w:fldCharType="separate"/>
             </w:r>
             <w:r>
               <w:rPr>
+                <w:rFonts w:ascii="Bahnschrift Light" w:hAnsi="Bahnschrift Light"/>
                 <w:noProof/>
                 <w:webHidden/>
+                <w:sz w:val="24"/>
+                <w:szCs w:val="24"/>
               </w:rPr>
               <w:t>6</w:t>
             </w:r>
             <w:r>
               <w:rPr>
+                <w:rFonts w:ascii="Bahnschrift Light" w:hAnsi="Bahnschrift Light"/>
                 <w:noProof/>
                 <w:webHidden/>
-              </w:rPr>
-              <w:fldChar w:fldCharType="end"/>
-            </w:r>
-          </w:hyperlink>
-        </w:p>
-        <w:p>
-          <w:pPr>
-            <w:pStyle w:val="Inhopg1"/>
-            <w:tabs>
-              <w:tab w:val="right" w:leader="dot" w:pos="10502"/>
-            </w:tabs>
-            <w:rPr>
-              <w:noProof/>
-              <w:color w:val="auto"/>
-              <w:sz w:val="22"/>
-              <w:szCs w:val="22"/>
-              <w:lang w:val="nl-NL" w:eastAsia="nl-NL"/>
-            </w:rPr>
-          </w:pPr>
-          <w:hyperlink w:anchor="_Toc72136657" w:history="1">
-            <w:r>
-              <w:rPr>
-                <w:rStyle w:val="Hyperlink"/>
-                <w:noProof/>
-              </w:rPr>
-              <w:t>Uitvoerontwerp</w:t>
-            </w:r>
-            <w:r>
-              <w:rPr>
-                <w:noProof/>
-                <w:webHidden/>
-              </w:rPr>
-              <w:tab/>
-            </w:r>
-            <w:r>
-              <w:rPr>
-                <w:noProof/>
-                <w:webHidden/>
-              </w:rPr>
-              <w:fldChar w:fldCharType="begin"/>
-            </w:r>
-            <w:r>
-              <w:rPr>
-                <w:noProof/>
-                <w:webHidden/>
-              </w:rPr>
-              <w:instrText xml:space="preserve"> PAGEREF _Toc72136657 \h </w:instrText>
-            </w:r>
-            <w:r>
-              <w:rPr>
-                <w:noProof/>
-                <w:webHidden/>
-              </w:rPr>
-            </w:r>
-            <w:r>
-              <w:rPr>
-                <w:noProof/>
-                <w:webHidden/>
-              </w:rPr>
-              <w:fldChar w:fldCharType="separate"/>
-            </w:r>
-            <w:r>
-              <w:rPr>
-                <w:noProof/>
-                <w:webHidden/>
-              </w:rPr>
-              <w:t>7</w:t>
-            </w:r>
-            <w:r>
-              <w:rPr>
-                <w:noProof/>
-                <w:webHidden/>
+                <w:sz w:val="24"/>
+                <w:szCs w:val="24"/>
               </w:rPr>
               <w:fldChar w:fldCharType="end"/>
             </w:r>
@@ -4981,116 +5065,263 @@
         </w:rPr>
         <w:br/>
       </w:r>
-      <w:r>
-        <w:rPr>
-          <w:sz w:val="40"/>
-          <w:szCs w:val="40"/>
-          <w:lang w:val="nl-NL"/>
-        </w:rPr>
-        <w:br/>
-      </w:r>
-      <w:r>
-        <w:rPr>
-          <w:sz w:val="40"/>
-          <w:szCs w:val="40"/>
-          <w:lang w:val="nl-NL"/>
-        </w:rPr>
-        <w:br/>
-      </w:r>
-      <w:r>
-        <w:rPr>
-          <w:sz w:val="40"/>
-          <w:szCs w:val="40"/>
-          <w:lang w:val="nl-NL"/>
-        </w:rPr>
-        <w:br/>
-      </w:r>
-      <w:r>
-        <w:rPr>
-          <w:sz w:val="40"/>
-          <w:szCs w:val="40"/>
-          <w:lang w:val="nl-NL"/>
-        </w:rPr>
-        <w:br/>
-      </w:r>
-      <w:r>
-        <w:rPr>
-          <w:sz w:val="40"/>
-          <w:szCs w:val="40"/>
-          <w:lang w:val="nl-NL"/>
-        </w:rPr>
-        <w:br/>
-      </w:r>
-      <w:r>
-        <w:rPr>
-          <w:sz w:val="40"/>
-          <w:szCs w:val="40"/>
-          <w:lang w:val="nl-NL"/>
-        </w:rPr>
-        <w:br/>
-      </w:r>
-      <w:r>
-        <w:rPr>
-          <w:sz w:val="40"/>
-          <w:szCs w:val="40"/>
-          <w:lang w:val="nl-NL"/>
-        </w:rPr>
-        <w:br/>
-      </w:r>
-      <w:r>
-        <w:rPr>
-          <w:sz w:val="40"/>
-          <w:szCs w:val="40"/>
-          <w:lang w:val="nl-NL"/>
-        </w:rPr>
-        <w:br/>
-      </w:r>
     </w:p>
     <w:p>
       <w:pPr>
         <w:rPr>
-          <w:rFonts w:ascii="Arial" w:eastAsia="Arial" w:hAnsi="Arial" w:cs="Arial"/>
+          <w:rFonts w:asciiTheme="majorHAnsi" w:eastAsia="Arial" w:hAnsiTheme="majorHAnsi" w:cs="Arial"/>
+          <w:bCs/>
+          <w:color w:val="auto"/>
+          <w:sz w:val="32"/>
+          <w:szCs w:val="32"/>
+          <w:lang w:val="nl" w:eastAsia="nl-NL"/>
+        </w:rPr>
+      </w:pPr>
+    </w:p>
+    <w:p>
+      <w:pPr>
+        <w:rPr>
+          <w:rFonts w:asciiTheme="majorHAnsi" w:eastAsia="Arial" w:hAnsiTheme="majorHAnsi" w:cs="Arial"/>
+          <w:bCs/>
+          <w:color w:val="auto"/>
+          <w:sz w:val="32"/>
+          <w:szCs w:val="32"/>
+          <w:lang w:val="nl" w:eastAsia="nl-NL"/>
+        </w:rPr>
+      </w:pPr>
+    </w:p>
+    <w:p>
+      <w:pPr>
+        <w:rPr>
+          <w:rFonts w:asciiTheme="majorHAnsi" w:eastAsia="Arial" w:hAnsiTheme="majorHAnsi" w:cs="Arial"/>
+          <w:bCs/>
+          <w:color w:val="auto"/>
+          <w:sz w:val="32"/>
+          <w:szCs w:val="32"/>
+          <w:lang w:val="nl" w:eastAsia="nl-NL"/>
+        </w:rPr>
+      </w:pPr>
+    </w:p>
+    <w:p>
+      <w:pPr>
+        <w:rPr>
+          <w:rFonts w:asciiTheme="majorHAnsi" w:eastAsia="Arial" w:hAnsiTheme="majorHAnsi" w:cs="Arial"/>
+          <w:bCs/>
+          <w:color w:val="auto"/>
+          <w:sz w:val="32"/>
+          <w:szCs w:val="32"/>
+          <w:lang w:val="nl" w:eastAsia="nl-NL"/>
+        </w:rPr>
+      </w:pPr>
+    </w:p>
+    <w:p>
+      <w:pPr>
+        <w:rPr>
+          <w:rFonts w:asciiTheme="majorHAnsi" w:eastAsia="Arial" w:hAnsiTheme="majorHAnsi" w:cs="Arial"/>
+          <w:bCs/>
+          <w:color w:val="auto"/>
+          <w:sz w:val="32"/>
+          <w:szCs w:val="32"/>
+          <w:lang w:val="nl" w:eastAsia="nl-NL"/>
+        </w:rPr>
+      </w:pPr>
+    </w:p>
+    <w:p>
+      <w:pPr>
+        <w:rPr>
+          <w:rFonts w:asciiTheme="majorHAnsi" w:eastAsia="Arial" w:hAnsiTheme="majorHAnsi" w:cs="Arial"/>
+          <w:bCs/>
+          <w:color w:val="auto"/>
+          <w:sz w:val="32"/>
+          <w:szCs w:val="32"/>
+          <w:lang w:val="nl" w:eastAsia="nl-NL"/>
+        </w:rPr>
+      </w:pPr>
+    </w:p>
+    <w:p>
+      <w:pPr>
+        <w:rPr>
+          <w:rFonts w:asciiTheme="majorHAnsi" w:eastAsia="Arial" w:hAnsiTheme="majorHAnsi" w:cs="Arial"/>
+          <w:bCs/>
+          <w:color w:val="auto"/>
+          <w:sz w:val="32"/>
+          <w:szCs w:val="32"/>
+          <w:lang w:val="nl" w:eastAsia="nl-NL"/>
+        </w:rPr>
+      </w:pPr>
+    </w:p>
+    <w:p>
+      <w:pPr>
+        <w:rPr>
+          <w:rFonts w:asciiTheme="majorHAnsi" w:eastAsia="Arial" w:hAnsiTheme="majorHAnsi" w:cs="Arial"/>
+          <w:bCs/>
+          <w:color w:val="auto"/>
+          <w:sz w:val="32"/>
+          <w:szCs w:val="32"/>
+          <w:lang w:val="nl" w:eastAsia="nl-NL"/>
+        </w:rPr>
+      </w:pPr>
+    </w:p>
+    <w:p>
+      <w:pPr>
+        <w:rPr>
+          <w:rFonts w:asciiTheme="majorHAnsi" w:eastAsia="Arial" w:hAnsiTheme="majorHAnsi" w:cs="Arial"/>
+          <w:bCs/>
+          <w:color w:val="auto"/>
+          <w:sz w:val="32"/>
+          <w:szCs w:val="32"/>
+          <w:lang w:val="nl" w:eastAsia="nl-NL"/>
+        </w:rPr>
+      </w:pPr>
+    </w:p>
+    <w:p>
+      <w:pPr>
+        <w:rPr>
+          <w:rFonts w:asciiTheme="majorHAnsi" w:eastAsia="Arial" w:hAnsiTheme="majorHAnsi" w:cs="Arial"/>
+          <w:bCs/>
+          <w:color w:val="auto"/>
+          <w:sz w:val="32"/>
+          <w:szCs w:val="32"/>
+          <w:lang w:val="nl" w:eastAsia="nl-NL"/>
+        </w:rPr>
+      </w:pPr>
+    </w:p>
+    <w:p>
+      <w:pPr>
+        <w:rPr>
+          <w:rFonts w:asciiTheme="majorHAnsi" w:eastAsia="Arial" w:hAnsiTheme="majorHAnsi" w:cs="Arial"/>
+          <w:bCs/>
+          <w:color w:val="auto"/>
+          <w:sz w:val="32"/>
+          <w:szCs w:val="32"/>
+          <w:lang w:val="nl" w:eastAsia="nl-NL"/>
+        </w:rPr>
+      </w:pPr>
+    </w:p>
+    <w:p>
+      <w:pPr>
+        <w:rPr>
+          <w:rFonts w:asciiTheme="majorHAnsi" w:eastAsia="Arial" w:hAnsiTheme="majorHAnsi" w:cs="Arial"/>
+          <w:bCs/>
+          <w:color w:val="auto"/>
+          <w:sz w:val="32"/>
+          <w:szCs w:val="32"/>
+          <w:lang w:val="nl" w:eastAsia="nl-NL"/>
+        </w:rPr>
+      </w:pPr>
+    </w:p>
+    <w:p>
+      <w:pPr>
+        <w:rPr>
+          <w:rFonts w:asciiTheme="majorHAnsi" w:eastAsia="Arial" w:hAnsiTheme="majorHAnsi" w:cs="Arial"/>
+          <w:bCs/>
+          <w:color w:val="auto"/>
+          <w:sz w:val="32"/>
+          <w:szCs w:val="32"/>
+          <w:lang w:val="nl" w:eastAsia="nl-NL"/>
+        </w:rPr>
+      </w:pPr>
+    </w:p>
+    <w:p>
+      <w:pPr>
+        <w:rPr>
+          <w:rFonts w:asciiTheme="majorHAnsi" w:eastAsia="Arial" w:hAnsiTheme="majorHAnsi" w:cs="Arial"/>
+          <w:bCs/>
+          <w:color w:val="auto"/>
+          <w:sz w:val="32"/>
+          <w:szCs w:val="32"/>
+          <w:lang w:val="nl" w:eastAsia="nl-NL"/>
+        </w:rPr>
+      </w:pPr>
+    </w:p>
+    <w:p>
+      <w:pPr>
+        <w:rPr>
+          <w:rFonts w:asciiTheme="majorHAnsi" w:eastAsia="Arial" w:hAnsiTheme="majorHAnsi" w:cs="Arial"/>
+          <w:bCs/>
+          <w:color w:val="auto"/>
+          <w:sz w:val="32"/>
+          <w:szCs w:val="32"/>
+          <w:lang w:val="nl" w:eastAsia="nl-NL"/>
+        </w:rPr>
+      </w:pPr>
+    </w:p>
+    <w:p>
+      <w:pPr>
+        <w:rPr>
+          <w:rFonts w:asciiTheme="majorHAnsi" w:eastAsia="Arial" w:hAnsiTheme="majorHAnsi" w:cs="Arial"/>
+          <w:bCs/>
+          <w:color w:val="auto"/>
+          <w:sz w:val="32"/>
+          <w:szCs w:val="32"/>
+          <w:lang w:val="nl" w:eastAsia="nl-NL"/>
+        </w:rPr>
+      </w:pPr>
+    </w:p>
+    <w:p>
+      <w:pPr>
+        <w:rPr>
+          <w:rFonts w:asciiTheme="majorHAnsi" w:eastAsia="Arial" w:hAnsiTheme="majorHAnsi" w:cs="Arial"/>
+          <w:bCs/>
+          <w:color w:val="auto"/>
+          <w:sz w:val="32"/>
+          <w:szCs w:val="32"/>
+          <w:lang w:val="nl" w:eastAsia="nl-NL"/>
+        </w:rPr>
+      </w:pPr>
+    </w:p>
+    <w:p>
+      <w:pPr>
+        <w:rPr>
+          <w:rFonts w:asciiTheme="majorHAnsi" w:eastAsia="Arial" w:hAnsiTheme="majorHAnsi" w:cs="Arial"/>
+          <w:bCs/>
+          <w:color w:val="auto"/>
+          <w:sz w:val="32"/>
+          <w:szCs w:val="32"/>
+          <w:lang w:val="nl" w:eastAsia="nl-NL"/>
+        </w:rPr>
+      </w:pPr>
+    </w:p>
+    <w:p>
+      <w:pPr>
+        <w:pStyle w:val="Heading1"/>
+        <w:framePr w:wrap="around" w:x="810" w:y="337"/>
+      </w:pPr>
+    </w:p>
+    <w:p>
+      <w:pPr>
+        <w:pStyle w:val="Heading1"/>
+        <w:framePr w:wrap="around" w:x="810" w:y="337"/>
+      </w:pPr>
+      <w:bookmarkStart w:id="2" w:name="_Toc72236597"/>
+      <w:r>
+        <w:t>Functionaliteiten</w:t>
+      </w:r>
+      <w:bookmarkEnd w:id="2"/>
+      <w:r>
+        <w:br/>
+      </w:r>
+    </w:p>
+    <w:p>
+      <w:pPr>
+        <w:rPr>
+          <w:rFonts w:asciiTheme="majorHAnsi" w:eastAsia="Arial" w:hAnsiTheme="majorHAnsi" w:cs="Arial"/>
           <w:b/>
           <w:color w:val="auto"/>
-          <w:sz w:val="22"/>
-          <w:szCs w:val="22"/>
+          <w:sz w:val="32"/>
+          <w:szCs w:val="32"/>
           <w:lang w:val="nl" w:eastAsia="nl-NL"/>
         </w:rPr>
       </w:pPr>
-    </w:p>
-    <w:p>
-      <w:pPr>
-        <w:rPr>
-          <w:rFonts w:ascii="Arial" w:eastAsia="Arial" w:hAnsi="Arial" w:cs="Arial"/>
-          <w:b/>
+      <w:r>
+        <w:rPr>
+          <w:rFonts w:asciiTheme="majorHAnsi" w:eastAsia="Arial" w:hAnsiTheme="majorHAnsi" w:cs="Arial"/>
+          <w:bCs/>
           <w:color w:val="auto"/>
-          <w:sz w:val="22"/>
-          <w:szCs w:val="22"/>
+          <w:sz w:val="32"/>
+          <w:szCs w:val="32"/>
           <w:lang w:val="nl" w:eastAsia="nl-NL"/>
         </w:rPr>
-      </w:pPr>
-    </w:p>
-    <w:p>
-      <w:pPr>
-        <w:rPr>
-          <w:rFonts w:ascii="Arial" w:eastAsia="Arial" w:hAnsi="Arial" w:cs="Arial"/>
-          <w:b/>
-          <w:color w:val="auto"/>
-          <w:sz w:val="22"/>
-          <w:szCs w:val="22"/>
-          <w:lang w:val="nl" w:eastAsia="nl-NL"/>
-        </w:rPr>
-      </w:pPr>
-      <w:r>
-        <w:rPr>
-          <w:rFonts w:ascii="Arial" w:eastAsia="Arial" w:hAnsi="Arial" w:cs="Arial"/>
-          <w:b/>
-          <w:color w:val="auto"/>
-          <w:sz w:val="22"/>
-          <w:szCs w:val="22"/>
-          <w:lang w:val="nl" w:eastAsia="nl-NL"/>
-        </w:rPr>
-        <w:lastRenderedPageBreak/>
         <w:t>Services</w:t>
       </w:r>
     </w:p>
@@ -5102,19 +5333,19 @@
         </w:numPr>
         <w:spacing w:line="259" w:lineRule="auto"/>
         <w:rPr>
-          <w:rFonts w:ascii="Arial" w:eastAsia="Arial" w:hAnsi="Arial" w:cs="Arial"/>
+          <w:rFonts w:ascii="Bahnschrift Light" w:eastAsia="Arial" w:hAnsi="Bahnschrift Light" w:cs="Arial"/>
           <w:color w:val="auto"/>
-          <w:sz w:val="22"/>
-          <w:szCs w:val="22"/>
+          <w:sz w:val="28"/>
+          <w:szCs w:val="28"/>
           <w:lang w:val="nl" w:eastAsia="nl-NL"/>
         </w:rPr>
       </w:pPr>
       <w:r>
         <w:rPr>
-          <w:rFonts w:ascii="Arial" w:eastAsia="Arial" w:hAnsi="Arial" w:cs="Arial"/>
+          <w:rFonts w:ascii="Bahnschrift Light" w:eastAsia="Arial" w:hAnsi="Bahnschrift Light" w:cs="Arial"/>
           <w:color w:val="auto"/>
-          <w:sz w:val="22"/>
-          <w:szCs w:val="22"/>
+          <w:sz w:val="28"/>
+          <w:szCs w:val="28"/>
           <w:lang w:val="nl" w:eastAsia="nl-NL"/>
         </w:rPr>
         <w:t>Duidelijk overzicht van de diensten die wij verlenen.</w:t>
@@ -5128,43 +5359,63 @@
         </w:numPr>
         <w:spacing w:after="160" w:line="259" w:lineRule="auto"/>
         <w:rPr>
-          <w:rFonts w:ascii="Arial" w:eastAsia="Arial" w:hAnsi="Arial" w:cs="Arial"/>
+          <w:rFonts w:ascii="Bahnschrift Light" w:eastAsia="Arial" w:hAnsi="Bahnschrift Light" w:cs="Arial"/>
           <w:color w:val="auto"/>
-          <w:sz w:val="22"/>
-          <w:szCs w:val="22"/>
+          <w:sz w:val="28"/>
+          <w:szCs w:val="28"/>
           <w:lang w:val="nl" w:eastAsia="nl-NL"/>
         </w:rPr>
       </w:pPr>
       <w:r>
         <w:rPr>
-          <w:rFonts w:ascii="Arial" w:eastAsia="Arial" w:hAnsi="Arial" w:cs="Arial"/>
+          <w:rFonts w:ascii="Bahnschrift Light" w:eastAsia="Arial" w:hAnsi="Bahnschrift Light" w:cs="Arial"/>
           <w:color w:val="auto"/>
-          <w:sz w:val="22"/>
-          <w:szCs w:val="22"/>
+          <w:sz w:val="28"/>
+          <w:szCs w:val="28"/>
           <w:lang w:val="nl" w:eastAsia="nl-NL"/>
         </w:rPr>
-        <w:t>Informatie over hoe de website in zijn werking gaat.</w:t>
+        <w:t>Informatie over hoe de website in zijn werking gaat</w:t>
+      </w:r>
+      <w:r>
+        <w:rPr>
+          <w:rFonts w:ascii="Bahnschrift Light" w:eastAsia="Arial" w:hAnsi="Bahnschrift Light" w:cs="Arial"/>
+          <w:color w:val="auto"/>
+          <w:sz w:val="28"/>
+          <w:szCs w:val="28"/>
+          <w:lang w:val="nl" w:eastAsia="nl-NL"/>
+        </w:rPr>
+        <w:t>.</w:t>
+      </w:r>
+      <w:r>
+        <w:rPr>
+          <w:rFonts w:ascii="Bahnschrift Light" w:eastAsia="Arial" w:hAnsi="Bahnschrift Light" w:cs="Arial"/>
+          <w:color w:val="auto"/>
+          <w:sz w:val="28"/>
+          <w:szCs w:val="28"/>
+          <w:lang w:val="nl" w:eastAsia="nl-NL"/>
+        </w:rPr>
+        <w:br/>
       </w:r>
     </w:p>
     <w:p>
       <w:pPr>
         <w:spacing w:after="160" w:line="259" w:lineRule="auto"/>
         <w:rPr>
-          <w:rFonts w:ascii="Arial" w:eastAsia="Arial" w:hAnsi="Arial" w:cs="Arial"/>
-          <w:b/>
+          <w:rFonts w:asciiTheme="majorHAnsi" w:eastAsia="Arial" w:hAnsiTheme="majorHAnsi" w:cs="Arial"/>
+          <w:bCs/>
           <w:color w:val="auto"/>
-          <w:sz w:val="22"/>
-          <w:szCs w:val="22"/>
+          <w:sz w:val="32"/>
+          <w:szCs w:val="32"/>
           <w:lang w:val="nl" w:eastAsia="nl-NL"/>
         </w:rPr>
       </w:pPr>
       <w:r>
         <w:rPr>
-          <w:rFonts w:ascii="Arial" w:eastAsia="Arial" w:hAnsi="Arial" w:cs="Arial"/>
-          <w:b/>
+          <w:rFonts w:asciiTheme="majorHAnsi" w:eastAsia="Arial" w:hAnsiTheme="majorHAnsi" w:cs="Arial"/>
+          <w:bCs/>
           <w:color w:val="auto"/>
-          <w:sz w:val="22"/>
-          <w:szCs w:val="22"/>
+          <w:sz w:val="32"/>
+          <w:szCs w:val="32"/>
           <w:lang w:val="nl" w:eastAsia="nl-NL"/>
         </w:rPr>
         <w:t>Diensten</w:t>
@@ -5178,22 +5429,42 @@
         </w:numPr>
         <w:spacing w:line="259" w:lineRule="auto"/>
         <w:rPr>
-          <w:rFonts w:ascii="Arial" w:eastAsia="Arial" w:hAnsi="Arial" w:cs="Arial"/>
+          <w:rFonts w:ascii="Bahnschrift Light" w:eastAsia="Arial" w:hAnsi="Bahnschrift Light" w:cs="Arial"/>
           <w:color w:val="auto"/>
-          <w:sz w:val="22"/>
-          <w:szCs w:val="22"/>
+          <w:sz w:val="28"/>
+          <w:szCs w:val="28"/>
           <w:lang w:val="nl" w:eastAsia="nl-NL"/>
         </w:rPr>
       </w:pPr>
       <w:r>
         <w:rPr>
-          <w:rFonts w:ascii="Arial" w:eastAsia="Arial" w:hAnsi="Arial" w:cs="Arial"/>
+          <w:rFonts w:ascii="Bahnschrift Light" w:eastAsia="Arial" w:hAnsi="Bahnschrift Light" w:cs="Arial"/>
           <w:color w:val="auto"/>
-          <w:sz w:val="22"/>
-          <w:szCs w:val="22"/>
+          <w:sz w:val="28"/>
+          <w:szCs w:val="28"/>
           <w:lang w:val="nl" w:eastAsia="nl-NL"/>
         </w:rPr>
-        <w:t>Hier vind je een duidelijk overzicht van de diensten die je kan doen.</w:t>
+        <w:t xml:space="preserve">Hier vind je een duidelijk overzicht van de diensten die </w:t>
+      </w:r>
+      <w:r>
+        <w:rPr>
+          <w:rFonts w:ascii="Bahnschrift Light" w:eastAsia="Arial" w:hAnsi="Bahnschrift Light" w:cs="Arial"/>
+          <w:color w:val="auto"/>
+          <w:sz w:val="28"/>
+          <w:szCs w:val="28"/>
+          <w:lang w:val="nl" w:eastAsia="nl-NL"/>
+        </w:rPr>
+        <w:t>beschikbaar staan voor jouw gebruik</w:t>
+      </w:r>
+      <w:r>
+        <w:rPr>
+          <w:rFonts w:ascii="Bahnschrift Light" w:eastAsia="Arial" w:hAnsi="Bahnschrift Light" w:cs="Arial"/>
+          <w:color w:val="auto"/>
+          <w:sz w:val="28"/>
+          <w:szCs w:val="28"/>
+          <w:lang w:val="nl" w:eastAsia="nl-NL"/>
+        </w:rPr>
+        <w:t>.</w:t>
       </w:r>
     </w:p>
     <w:p>
@@ -5204,55 +5475,83 @@
         </w:numPr>
         <w:spacing w:after="160" w:line="259" w:lineRule="auto"/>
         <w:rPr>
-          <w:rFonts w:ascii="Arial" w:eastAsia="Arial" w:hAnsi="Arial" w:cs="Arial"/>
+          <w:rFonts w:ascii="Bahnschrift Light" w:eastAsia="Arial" w:hAnsi="Bahnschrift Light" w:cs="Arial"/>
           <w:color w:val="auto"/>
-          <w:sz w:val="22"/>
-          <w:szCs w:val="22"/>
+          <w:sz w:val="28"/>
+          <w:szCs w:val="28"/>
           <w:lang w:val="nl" w:eastAsia="nl-NL"/>
         </w:rPr>
       </w:pPr>
       <w:r>
         <w:rPr>
-          <w:rFonts w:ascii="Arial" w:eastAsia="Arial" w:hAnsi="Arial" w:cs="Arial"/>
+          <w:rFonts w:ascii="Bahnschrift Light" w:eastAsia="Arial" w:hAnsi="Bahnschrift Light" w:cs="Arial"/>
           <w:color w:val="auto"/>
-          <w:sz w:val="22"/>
-          <w:szCs w:val="22"/>
+          <w:sz w:val="28"/>
+          <w:szCs w:val="28"/>
           <w:lang w:val="nl" w:eastAsia="nl-NL"/>
         </w:rPr>
-        <w:t>En fijne overzichtelijke pagina waarin je alle de specificaties van de diensten kan bekijken.</w:t>
+        <w:t>En fijne overzichtelijke pagina waarin je alle specificaties van de diensten kan bekijken</w:t>
+      </w:r>
+      <w:r>
+        <w:rPr>
+          <w:rFonts w:ascii="Bahnschrift Light" w:eastAsia="Arial" w:hAnsi="Bahnschrift Light" w:cs="Arial"/>
+          <w:color w:val="auto"/>
+          <w:sz w:val="28"/>
+          <w:szCs w:val="28"/>
+          <w:lang w:val="nl" w:eastAsia="nl-NL"/>
+        </w:rPr>
+        <w:t xml:space="preserve"> en ook d</w:t>
+      </w:r>
+      <w:r>
+        <w:rPr>
+          <w:rFonts w:ascii="Bahnschrift Light" w:eastAsia="Arial" w:hAnsi="Bahnschrift Light" w:cs="Arial"/>
+          <w:color w:val="auto"/>
+          <w:sz w:val="28"/>
+          <w:szCs w:val="28"/>
+          <w:lang w:val="nl" w:eastAsia="nl-NL"/>
+        </w:rPr>
+        <w:t>i</w:t>
+      </w:r>
+      <w:r>
+        <w:rPr>
+          <w:rFonts w:ascii="Bahnschrift Light" w:eastAsia="Arial" w:hAnsi="Bahnschrift Light" w:cs="Arial"/>
+          <w:color w:val="auto"/>
+          <w:sz w:val="28"/>
+          <w:szCs w:val="28"/>
+          <w:lang w:val="nl" w:eastAsia="nl-NL"/>
+        </w:rPr>
+        <w:t>egene can contacteren hierover.</w:t>
+      </w:r>
+      <w:r>
+        <w:rPr>
+          <w:rFonts w:ascii="Bahnschrift Light" w:eastAsia="Arial" w:hAnsi="Bahnschrift Light" w:cs="Arial"/>
+          <w:color w:val="auto"/>
+          <w:sz w:val="28"/>
+          <w:szCs w:val="28"/>
+          <w:lang w:val="nl" w:eastAsia="nl-NL"/>
+        </w:rPr>
+        <w:br/>
       </w:r>
     </w:p>
     <w:p>
       <w:pPr>
         <w:spacing w:after="160" w:line="259" w:lineRule="auto"/>
         <w:rPr>
-          <w:rFonts w:ascii="Arial" w:eastAsia="Arial" w:hAnsi="Arial" w:cs="Arial"/>
+          <w:rFonts w:asciiTheme="majorHAnsi" w:eastAsia="Arial" w:hAnsiTheme="majorHAnsi" w:cs="Arial"/>
+          <w:bCs/>
           <w:color w:val="auto"/>
-          <w:sz w:val="22"/>
-          <w:szCs w:val="22"/>
+          <w:sz w:val="32"/>
+          <w:szCs w:val="32"/>
           <w:lang w:val="nl" w:eastAsia="nl-NL"/>
         </w:rPr>
       </w:pPr>
-    </w:p>
-    <w:p>
-      <w:pPr>
-        <w:spacing w:after="160" w:line="259" w:lineRule="auto"/>
-        <w:rPr>
-          <w:rFonts w:ascii="Arial" w:eastAsia="Arial" w:hAnsi="Arial" w:cs="Arial"/>
-          <w:b/>
+      <w:r>
+        <w:rPr>
+          <w:rFonts w:asciiTheme="majorHAnsi" w:eastAsia="Arial" w:hAnsiTheme="majorHAnsi" w:cs="Arial"/>
+          <w:bCs/>
           <w:color w:val="auto"/>
-          <w:sz w:val="22"/>
-          <w:szCs w:val="22"/>
-          <w:lang w:val="nl" w:eastAsia="nl-NL"/>
-        </w:rPr>
-      </w:pPr>
-      <w:r>
-        <w:rPr>
-          <w:rFonts w:ascii="Arial" w:eastAsia="Arial" w:hAnsi="Arial" w:cs="Arial"/>
-          <w:b/>
-          <w:color w:val="auto"/>
-          <w:sz w:val="22"/>
-          <w:szCs w:val="22"/>
+          <w:sz w:val="32"/>
+          <w:szCs w:val="32"/>
           <w:lang w:val="nl" w:eastAsia="nl-NL"/>
         </w:rPr>
         <w:t>Over ons</w:t>
@@ -5266,55 +5565,63 @@
         </w:numPr>
         <w:spacing w:after="160" w:line="259" w:lineRule="auto"/>
         <w:rPr>
-          <w:rFonts w:ascii="Arial" w:eastAsia="Arial" w:hAnsi="Arial" w:cs="Arial"/>
+          <w:rFonts w:ascii="Bahnschrift Light" w:eastAsia="Arial" w:hAnsi="Bahnschrift Light" w:cs="Arial"/>
           <w:color w:val="auto"/>
-          <w:sz w:val="22"/>
-          <w:szCs w:val="22"/>
+          <w:sz w:val="28"/>
+          <w:szCs w:val="28"/>
           <w:lang w:val="nl" w:eastAsia="nl-NL"/>
         </w:rPr>
       </w:pPr>
       <w:r>
         <w:rPr>
-          <w:rFonts w:ascii="Arial" w:eastAsia="Arial" w:hAnsi="Arial" w:cs="Arial"/>
+          <w:rFonts w:ascii="Bahnschrift Light" w:eastAsia="Arial" w:hAnsi="Bahnschrift Light" w:cs="Arial"/>
           <w:color w:val="auto"/>
-          <w:sz w:val="22"/>
-          <w:szCs w:val="22"/>
+          <w:sz w:val="28"/>
+          <w:szCs w:val="28"/>
           <w:lang w:val="nl" w:eastAsia="nl-NL"/>
         </w:rPr>
-        <w:t>Pagina waar je informatie kan vinden over het bedrijf flex-zipper.</w:t>
+        <w:t>Pagina waar je informatie kan vinden over het bedrijf flex-zipper</w:t>
+      </w:r>
+      <w:r>
+        <w:rPr>
+          <w:rFonts w:ascii="Bahnschrift Light" w:eastAsia="Arial" w:hAnsi="Bahnschrift Light" w:cs="Arial"/>
+          <w:color w:val="auto"/>
+          <w:sz w:val="28"/>
+          <w:szCs w:val="28"/>
+          <w:lang w:val="nl" w:eastAsia="nl-NL"/>
+        </w:rPr>
+        <w:t>.</w:t>
+      </w:r>
+      <w:r>
+        <w:rPr>
+          <w:rFonts w:ascii="Bahnschrift Light" w:eastAsia="Arial" w:hAnsi="Bahnschrift Light" w:cs="Arial"/>
+          <w:color w:val="auto"/>
+          <w:sz w:val="28"/>
+          <w:szCs w:val="28"/>
+          <w:lang w:val="nl" w:eastAsia="nl-NL"/>
+        </w:rPr>
+        <w:br/>
       </w:r>
     </w:p>
     <w:p>
       <w:pPr>
         <w:spacing w:after="160" w:line="259" w:lineRule="auto"/>
         <w:rPr>
-          <w:rFonts w:ascii="Arial" w:eastAsia="Arial" w:hAnsi="Arial" w:cs="Arial"/>
+          <w:rFonts w:asciiTheme="majorHAnsi" w:eastAsia="Arial" w:hAnsiTheme="majorHAnsi" w:cs="Arial"/>
+          <w:bCs/>
           <w:color w:val="auto"/>
-          <w:sz w:val="22"/>
-          <w:szCs w:val="22"/>
+          <w:sz w:val="40"/>
+          <w:szCs w:val="40"/>
           <w:lang w:val="nl" w:eastAsia="nl-NL"/>
         </w:rPr>
       </w:pPr>
-    </w:p>
-    <w:p>
-      <w:pPr>
-        <w:spacing w:after="160" w:line="259" w:lineRule="auto"/>
-        <w:rPr>
-          <w:rFonts w:ascii="Arial" w:eastAsia="Arial" w:hAnsi="Arial" w:cs="Arial"/>
-          <w:b/>
+      <w:r>
+        <w:rPr>
+          <w:rFonts w:asciiTheme="majorHAnsi" w:eastAsia="Arial" w:hAnsiTheme="majorHAnsi" w:cs="Arial"/>
+          <w:bCs/>
           <w:color w:val="auto"/>
-          <w:sz w:val="22"/>
-          <w:szCs w:val="22"/>
-          <w:lang w:val="nl" w:eastAsia="nl-NL"/>
-        </w:rPr>
-      </w:pPr>
-      <w:r>
-        <w:rPr>
-          <w:rFonts w:ascii="Arial" w:eastAsia="Arial" w:hAnsi="Arial" w:cs="Arial"/>
-          <w:b/>
-          <w:color w:val="auto"/>
-          <w:sz w:val="22"/>
-          <w:szCs w:val="22"/>
+          <w:sz w:val="32"/>
+          <w:szCs w:val="32"/>
           <w:lang w:val="nl" w:eastAsia="nl-NL"/>
         </w:rPr>
         <w:t>Contact</w:t>
@@ -5328,22 +5635,62 @@
         </w:numPr>
         <w:spacing w:line="259" w:lineRule="auto"/>
         <w:rPr>
-          <w:rFonts w:ascii="Arial" w:eastAsia="Arial" w:hAnsi="Arial" w:cs="Arial"/>
+          <w:rFonts w:ascii="Bahnschrift Light" w:eastAsia="Arial" w:hAnsi="Bahnschrift Light" w:cs="Arial"/>
           <w:color w:val="auto"/>
-          <w:sz w:val="22"/>
-          <w:szCs w:val="22"/>
+          <w:sz w:val="28"/>
+          <w:szCs w:val="28"/>
           <w:lang w:val="nl" w:eastAsia="nl-NL"/>
         </w:rPr>
       </w:pPr>
       <w:r>
         <w:rPr>
-          <w:rFonts w:ascii="Arial" w:eastAsia="Arial" w:hAnsi="Arial" w:cs="Arial"/>
+          <w:rFonts w:ascii="Bahnschrift Light" w:eastAsia="Arial" w:hAnsi="Bahnschrift Light" w:cs="Arial"/>
           <w:color w:val="auto"/>
-          <w:sz w:val="22"/>
-          <w:szCs w:val="22"/>
+          <w:sz w:val="28"/>
+          <w:szCs w:val="28"/>
           <w:lang w:val="nl" w:eastAsia="nl-NL"/>
         </w:rPr>
-        <w:t>Hier kan je contact opnemen met flex-zipper door middel van het invullen van de formulier.</w:t>
+        <w:t>Stel je hebt vragen dan kan je</w:t>
+      </w:r>
+      <w:r>
+        <w:rPr>
+          <w:rFonts w:ascii="Bahnschrift Light" w:eastAsia="Arial" w:hAnsi="Bahnschrift Light" w:cs="Arial"/>
+          <w:color w:val="auto"/>
+          <w:sz w:val="28"/>
+          <w:szCs w:val="28"/>
+          <w:lang w:val="nl" w:eastAsia="nl-NL"/>
+        </w:rPr>
+        <w:t xml:space="preserve"> contact opnemen met flex-zipper door middel van het invullen van </w:t>
+      </w:r>
+      <w:r>
+        <w:rPr>
+          <w:rFonts w:ascii="Bahnschrift Light" w:eastAsia="Arial" w:hAnsi="Bahnschrift Light" w:cs="Arial"/>
+          <w:color w:val="auto"/>
+          <w:sz w:val="28"/>
+          <w:szCs w:val="28"/>
+          <w:lang w:val="nl" w:eastAsia="nl-NL"/>
+        </w:rPr>
+        <w:t>het formulier</w:t>
+      </w:r>
+      <w:r>
+        <w:rPr>
+          <w:rFonts w:ascii="Bahnschrift Light" w:eastAsia="Arial" w:hAnsi="Bahnschrift Light" w:cs="Arial"/>
+          <w:color w:val="auto"/>
+          <w:sz w:val="28"/>
+          <w:szCs w:val="28"/>
+          <w:lang w:val="nl" w:eastAsia="nl-NL"/>
+        </w:rPr>
+        <w:t>.</w:t>
+      </w:r>
+      <w:r>
+        <w:rPr>
+          <w:rFonts w:ascii="Bahnschrift Light" w:eastAsia="Arial" w:hAnsi="Bahnschrift Light" w:cs="Arial"/>
+          <w:color w:val="auto"/>
+          <w:sz w:val="28"/>
+          <w:szCs w:val="28"/>
+          <w:lang w:val="nl" w:eastAsia="nl-NL"/>
+        </w:rPr>
+        <w:t xml:space="preserve"> Dit gaat via de contactpagina.</w:t>
       </w:r>
     </w:p>
     <w:p>
@@ -5354,32 +5701,124 @@
         </w:numPr>
         <w:spacing w:after="160" w:line="259" w:lineRule="auto"/>
         <w:rPr>
-          <w:rFonts w:ascii="Arial" w:eastAsia="Arial" w:hAnsi="Arial" w:cs="Arial"/>
+          <w:rFonts w:ascii="Bahnschrift Light" w:eastAsia="Arial" w:hAnsi="Bahnschrift Light" w:cs="Arial"/>
           <w:color w:val="auto"/>
-          <w:sz w:val="22"/>
-          <w:szCs w:val="22"/>
+          <w:sz w:val="28"/>
+          <w:szCs w:val="28"/>
           <w:lang w:val="nl" w:eastAsia="nl-NL"/>
         </w:rPr>
       </w:pPr>
       <w:r>
         <w:rPr>
-          <w:rFonts w:ascii="Arial" w:eastAsia="Arial" w:hAnsi="Arial" w:cs="Arial"/>
+          <w:rFonts w:ascii="Bahnschrift Light" w:eastAsia="Arial" w:hAnsi="Bahnschrift Light" w:cs="Arial"/>
           <w:color w:val="auto"/>
-          <w:sz w:val="22"/>
-          <w:szCs w:val="22"/>
+          <w:sz w:val="28"/>
+          <w:szCs w:val="28"/>
           <w:lang w:val="nl" w:eastAsia="nl-NL"/>
         </w:rPr>
-        <w:t>Hier vind je de telefoonnummer/e-mail waardoor je indien je geen reactie krijgt toch nog een nieuw mailtje kan sturen of iemand telefonisch kan benaderen</w:t>
-      </w:r>
-      <w:r>
-        <w:rPr>
-          <w:rFonts w:ascii="Arial" w:eastAsia="Arial" w:hAnsi="Arial" w:cs="Arial"/>
+        <w:t>Hier vind je</w:t>
+      </w:r>
+      <w:r>
+        <w:rPr>
+          <w:rFonts w:ascii="Bahnschrift Light" w:eastAsia="Arial" w:hAnsi="Bahnschrift Light" w:cs="Arial"/>
           <w:color w:val="auto"/>
-          <w:sz w:val="22"/>
-          <w:szCs w:val="22"/>
+          <w:sz w:val="28"/>
+          <w:szCs w:val="28"/>
           <w:lang w:val="nl" w:eastAsia="nl-NL"/>
         </w:rPr>
-        <w:t>.</w:t>
+        <w:t xml:space="preserve"> ook</w:t>
+      </w:r>
+      <w:r>
+        <w:rPr>
+          <w:rFonts w:ascii="Bahnschrift Light" w:eastAsia="Arial" w:hAnsi="Bahnschrift Light" w:cs="Arial"/>
+          <w:color w:val="auto"/>
+          <w:sz w:val="28"/>
+          <w:szCs w:val="28"/>
+          <w:lang w:val="nl" w:eastAsia="nl-NL"/>
+        </w:rPr>
+        <w:t xml:space="preserve"> de telefoonnummer</w:t>
+      </w:r>
+      <w:r>
+        <w:rPr>
+          <w:rFonts w:ascii="Bahnschrift Light" w:eastAsia="Arial" w:hAnsi="Bahnschrift Light" w:cs="Arial"/>
+          <w:color w:val="auto"/>
+          <w:sz w:val="28"/>
+          <w:szCs w:val="28"/>
+          <w:lang w:val="nl" w:eastAsia="nl-NL"/>
+        </w:rPr>
+        <w:t>(s)</w:t>
+      </w:r>
+      <w:r>
+        <w:rPr>
+          <w:rFonts w:ascii="Bahnschrift Light" w:eastAsia="Arial" w:hAnsi="Bahnschrift Light" w:cs="Arial"/>
+          <w:color w:val="auto"/>
+          <w:sz w:val="28"/>
+          <w:szCs w:val="28"/>
+          <w:lang w:val="nl" w:eastAsia="nl-NL"/>
+        </w:rPr>
+        <w:t>/</w:t>
+      </w:r>
+      <w:r>
+        <w:rPr>
+          <w:rFonts w:ascii="Bahnschrift Light" w:eastAsia="Arial" w:hAnsi="Bahnschrift Light" w:cs="Arial"/>
+          <w:color w:val="auto"/>
+          <w:sz w:val="28"/>
+          <w:szCs w:val="28"/>
+          <w:lang w:val="nl" w:eastAsia="nl-NL"/>
+        </w:rPr>
+        <w:t>E</w:t>
+      </w:r>
+      <w:r>
+        <w:rPr>
+          <w:rFonts w:ascii="Bahnschrift Light" w:eastAsia="Arial" w:hAnsi="Bahnschrift Light" w:cs="Arial"/>
+          <w:color w:val="auto"/>
+          <w:sz w:val="28"/>
+          <w:szCs w:val="28"/>
+          <w:lang w:val="nl" w:eastAsia="nl-NL"/>
+        </w:rPr>
+        <w:t>-mail</w:t>
+      </w:r>
+      <w:r>
+        <w:rPr>
+          <w:rFonts w:ascii="Bahnschrift Light" w:eastAsia="Arial" w:hAnsi="Bahnschrift Light" w:cs="Arial"/>
+          <w:color w:val="auto"/>
+          <w:sz w:val="28"/>
+          <w:szCs w:val="28"/>
+          <w:lang w:val="nl" w:eastAsia="nl-NL"/>
+        </w:rPr>
+        <w:t xml:space="preserve"> adressen,</w:t>
+      </w:r>
+      <w:r>
+        <w:rPr>
+          <w:rFonts w:ascii="Bahnschrift Light" w:eastAsia="Arial" w:hAnsi="Bahnschrift Light" w:cs="Arial"/>
+          <w:color w:val="auto"/>
+          <w:sz w:val="28"/>
+          <w:szCs w:val="28"/>
+          <w:lang w:val="nl" w:eastAsia="nl-NL"/>
+        </w:rPr>
+        <w:t xml:space="preserve"> waardoor je </w:t>
+      </w:r>
+      <w:proofErr w:type="gramStart"/>
+      <w:r>
+        <w:rPr>
+          <w:rFonts w:ascii="Bahnschrift Light" w:eastAsia="Arial" w:hAnsi="Bahnschrift Light" w:cs="Arial"/>
+          <w:color w:val="auto"/>
+          <w:sz w:val="28"/>
+          <w:szCs w:val="28"/>
+          <w:lang w:val="nl" w:eastAsia="nl-NL"/>
+        </w:rPr>
+        <w:t>indien</w:t>
+      </w:r>
+      <w:proofErr w:type="gramEnd"/>
+      <w:r>
+        <w:rPr>
+          <w:rFonts w:ascii="Bahnschrift Light" w:eastAsia="Arial" w:hAnsi="Bahnschrift Light" w:cs="Arial"/>
+          <w:color w:val="auto"/>
+          <w:sz w:val="28"/>
+          <w:szCs w:val="28"/>
+          <w:lang w:val="nl" w:eastAsia="nl-NL"/>
+        </w:rPr>
+        <w:t xml:space="preserve"> je geen reactie krijgt toch nog een nieuw mailtje kan sturen of iemand telefonisch kan benaderen.</w:t>
       </w:r>
     </w:p>
     <w:p>
@@ -5390,105 +5829,39 @@
           <w:lang w:val="nl-NL"/>
         </w:rPr>
       </w:pPr>
-      <w:r>
-        <w:rPr>
-          <w:sz w:val="40"/>
-          <w:szCs w:val="40"/>
-          <w:lang w:val="nl-NL"/>
-        </w:rPr>
-        <w:br/>
-      </w:r>
-      <w:r>
-        <w:rPr>
-          <w:sz w:val="40"/>
-          <w:szCs w:val="40"/>
-          <w:lang w:val="nl-NL"/>
-        </w:rPr>
-        <w:br/>
-      </w:r>
-      <w:r>
-        <w:rPr>
-          <w:sz w:val="40"/>
-          <w:szCs w:val="40"/>
-          <w:lang w:val="nl-NL"/>
-        </w:rPr>
-        <w:br/>
-      </w:r>
-      <w:r>
-        <w:rPr>
-          <w:sz w:val="40"/>
-          <w:szCs w:val="40"/>
-          <w:lang w:val="nl-NL"/>
-        </w:rPr>
-        <w:br/>
-      </w:r>
     </w:p>
     <w:p>
       <w:pPr>
-        <w:rPr>
-          <w:sz w:val="40"/>
-          <w:szCs w:val="40"/>
-          <w:lang w:val="nl-NL"/>
-        </w:rPr>
-      </w:pPr>
-    </w:p>
-    <w:p>
-      <w:pPr>
-        <w:rPr>
-          <w:sz w:val="40"/>
-          <w:szCs w:val="40"/>
-          <w:lang w:val="nl-NL"/>
-        </w:rPr>
-      </w:pPr>
-    </w:p>
-    <w:p>
-      <w:pPr>
-        <w:pStyle w:val="Kop1"/>
-        <w:framePr w:wrap="around" w:x="882" w:y="673"/>
-      </w:pPr>
-    </w:p>
-    <w:p>
-      <w:pPr>
-        <w:pStyle w:val="Kop1"/>
-        <w:framePr w:wrap="around" w:x="882" w:y="673"/>
-      </w:pPr>
-      <w:bookmarkStart w:id="2" w:name="_Toc72136653"/>
-      <w:r>
-        <w:t>Functionaliteiten</w:t>
-      </w:r>
-      <w:bookmarkEnd w:id="2"/>
-      <w:r>
-        <w:br/>
-      </w:r>
-    </w:p>
-    <w:p>
-      <w:pPr>
-        <w:rPr>
-          <w:rFonts w:ascii="Bahnschrift Light" w:hAnsi="Bahnschrift Light"/>
-          <w:b/>
-          <w:bCs/>
-          <w:sz w:val="28"/>
-          <w:szCs w:val="28"/>
-          <w:lang w:val="nl-NL"/>
-        </w:rPr>
-      </w:pPr>
+        <w:pStyle w:val="Heading1"/>
+        <w:framePr w:hSpace="0" w:wrap="auto" w:vAnchor="margin" w:hAnchor="text" w:xAlign="left" w:yAlign="inline"/>
+        <w:suppressOverlap w:val="0"/>
+      </w:pPr>
+      <w:bookmarkStart w:id="3" w:name="_Toc72236598"/>
       <w:r>
         <w:rPr>
           <w:noProof/>
         </w:rPr>
         <w:lastRenderedPageBreak/>
         <w:drawing>
-          <wp:anchor distT="114300" distB="114300" distL="114300" distR="114300" simplePos="0" relativeHeight="251667456" behindDoc="0" locked="0" layoutInCell="1" hidden="0" allowOverlap="1" wp14:anchorId="5F5B804A" wp14:editId="14AB17AB">
+          <wp:anchor distT="114300" distB="114300" distL="114300" distR="114300" simplePos="0" relativeHeight="251667456" behindDoc="0" locked="0" layoutInCell="1" hidden="0" allowOverlap="1" wp14:anchorId="5F5B804A" wp14:editId="7CEAC463">
             <wp:simplePos x="0" y="0"/>
-            <wp:positionH relativeFrom="column">
-              <wp:posOffset>-158115</wp:posOffset>
+            <wp:positionH relativeFrom="margin">
+              <wp:posOffset>3543300</wp:posOffset>
             </wp:positionH>
             <wp:positionV relativeFrom="paragraph">
-              <wp:posOffset>2942590</wp:posOffset>
+              <wp:posOffset>2827655</wp:posOffset>
             </wp:positionV>
-            <wp:extent cx="3028950" cy="1857375"/>
-            <wp:effectExtent l="0" t="0" r="0" b="9525"/>
-            <wp:wrapSquare wrapText="bothSides" distT="114300" distB="114300" distL="114300" distR="114300"/>
+            <wp:extent cx="3360420" cy="2063115"/>
+            <wp:effectExtent l="0" t="0" r="0" b="0"/>
+            <wp:wrapThrough wrapText="bothSides">
+              <wp:wrapPolygon edited="0">
+                <wp:start x="0" y="0"/>
+                <wp:lineTo x="0" y="21341"/>
+                <wp:lineTo x="21429" y="21341"/>
+                <wp:lineTo x="21429" y="0"/>
+                <wp:lineTo x="0" y="0"/>
+              </wp:wrapPolygon>
+            </wp:wrapThrough>
             <wp:docPr id="3" name="image5.png"/>
             <wp:cNvGraphicFramePr/>
             <a:graphic xmlns:a="http://schemas.openxmlformats.org/drawingml/2006/main">
@@ -5508,7 +5881,7 @@
                   <pic:spPr>
                     <a:xfrm>
                       <a:off x="0" y="0"/>
-                      <a:ext cx="3028950" cy="1857375"/>
+                      <a:ext cx="3360420" cy="2063115"/>
                     </a:xfrm>
                     <a:prstGeom prst="rect">
                       <a:avLst/>
@@ -5527,44 +5900,30 @@
           </wp:anchor>
         </w:drawing>
       </w:r>
-    </w:p>
-    <w:p>
-      <w:pPr>
-        <w:pStyle w:val="Kop1"/>
-        <w:framePr w:hSpace="0" w:wrap="auto" w:vAnchor="margin" w:hAnchor="text" w:xAlign="left" w:yAlign="inline"/>
-        <w:suppressOverlap w:val="0"/>
-      </w:pPr>
-      <w:bookmarkStart w:id="3" w:name="_Toc72136654"/>
-      <w:r>
-        <w:t>Basis lay-out</w:t>
-      </w:r>
-      <w:bookmarkEnd w:id="3"/>
-    </w:p>
-    <w:p>
-      <w:pPr>
-        <w:rPr>
-          <w:rFonts w:ascii="Bahnschrift Light" w:hAnsi="Bahnschrift Light"/>
-          <w:sz w:val="28"/>
-          <w:szCs w:val="28"/>
-          <w:lang w:val="nl-NL"/>
-        </w:rPr>
-      </w:pPr>
       <w:r>
         <w:rPr>
           <w:noProof/>
         </w:rPr>
         <w:drawing>
-          <wp:anchor distT="114300" distB="114300" distL="114300" distR="114300" simplePos="0" relativeHeight="251666432" behindDoc="0" locked="0" layoutInCell="1" hidden="0" allowOverlap="1" wp14:anchorId="1D719128" wp14:editId="571EDAA8">
+          <wp:anchor distT="114300" distB="114300" distL="114300" distR="114300" simplePos="0" relativeHeight="251666432" behindDoc="0" locked="0" layoutInCell="1" hidden="0" allowOverlap="1" wp14:anchorId="1D719128" wp14:editId="3E491462">
             <wp:simplePos x="0" y="0"/>
-            <wp:positionH relativeFrom="column">
-              <wp:posOffset>3128010</wp:posOffset>
+            <wp:positionH relativeFrom="margin">
+              <wp:align>left</wp:align>
             </wp:positionH>
             <wp:positionV relativeFrom="paragraph">
-              <wp:posOffset>2968625</wp:posOffset>
+              <wp:posOffset>2855595</wp:posOffset>
             </wp:positionV>
-            <wp:extent cx="3829050" cy="1885950"/>
+            <wp:extent cx="3322320" cy="1905000"/>
             <wp:effectExtent l="0" t="0" r="0" b="0"/>
-            <wp:wrapSquare wrapText="bothSides" distT="114300" distB="114300" distL="114300" distR="114300"/>
+            <wp:wrapThrough wrapText="bothSides">
+              <wp:wrapPolygon edited="0">
+                <wp:start x="0" y="0"/>
+                <wp:lineTo x="0" y="21384"/>
+                <wp:lineTo x="21427" y="21384"/>
+                <wp:lineTo x="21427" y="0"/>
+                <wp:lineTo x="0" y="0"/>
+              </wp:wrapPolygon>
+            </wp:wrapThrough>
             <wp:docPr id="42" name="image4.png"/>
             <wp:cNvGraphicFramePr/>
             <a:graphic xmlns:a="http://schemas.openxmlformats.org/drawingml/2006/main">
@@ -5584,7 +5943,7 @@
                   <pic:spPr>
                     <a:xfrm>
                       <a:off x="0" y="0"/>
-                      <a:ext cx="3829050" cy="1885950"/>
+                      <a:ext cx="3322320" cy="1905000"/>
                     </a:xfrm>
                     <a:prstGeom prst="rect">
                       <a:avLst/>
@@ -5608,17 +5967,87 @@
           <w:noProof/>
         </w:rPr>
         <w:drawing>
-          <wp:anchor distT="114300" distB="114300" distL="114300" distR="114300" simplePos="0" relativeHeight="251668480" behindDoc="0" locked="0" layoutInCell="1" hidden="0" allowOverlap="1" wp14:anchorId="6FA0DA8B" wp14:editId="0346177D">
+          <wp:anchor distT="114300" distB="114300" distL="114300" distR="114300" simplePos="0" relativeHeight="251669504" behindDoc="0" locked="0" layoutInCell="1" hidden="0" allowOverlap="1" wp14:anchorId="08EA49FC" wp14:editId="7315B8B7">
             <wp:simplePos x="0" y="0"/>
             <wp:positionH relativeFrom="margin">
-              <wp:posOffset>3155950</wp:posOffset>
+              <wp:align>left</wp:align>
             </wp:positionH>
             <wp:positionV relativeFrom="paragraph">
-              <wp:posOffset>691515</wp:posOffset>
+              <wp:posOffset>577215</wp:posOffset>
+            </wp:positionV>
+            <wp:extent cx="2990850" cy="2095500"/>
+            <wp:effectExtent l="0" t="0" r="0" b="0"/>
+            <wp:wrapThrough wrapText="bothSides">
+              <wp:wrapPolygon edited="0">
+                <wp:start x="0" y="0"/>
+                <wp:lineTo x="0" y="21404"/>
+                <wp:lineTo x="21462" y="21404"/>
+                <wp:lineTo x="21462" y="0"/>
+                <wp:lineTo x="0" y="0"/>
+              </wp:wrapPolygon>
+            </wp:wrapThrough>
+            <wp:docPr id="44" name="image2.png"/>
+            <wp:cNvGraphicFramePr/>
+            <a:graphic xmlns:a="http://schemas.openxmlformats.org/drawingml/2006/main">
+              <a:graphicData uri="http://schemas.openxmlformats.org/drawingml/2006/picture">
+                <pic:pic xmlns:pic="http://schemas.openxmlformats.org/drawingml/2006/picture">
+                  <pic:nvPicPr>
+                    <pic:cNvPr id="0" name="image2.png"/>
+                    <pic:cNvPicPr preferRelativeResize="0"/>
+                  </pic:nvPicPr>
+                  <pic:blipFill>
+                    <a:blip r:embed="rId14"/>
+                    <a:srcRect/>
+                    <a:stretch>
+                      <a:fillRect/>
+                    </a:stretch>
+                  </pic:blipFill>
+                  <pic:spPr>
+                    <a:xfrm>
+                      <a:off x="0" y="0"/>
+                      <a:ext cx="2990850" cy="2095500"/>
+                    </a:xfrm>
+                    <a:prstGeom prst="rect">
+                      <a:avLst/>
+                    </a:prstGeom>
+                    <a:ln/>
+                  </pic:spPr>
+                </pic:pic>
+              </a:graphicData>
+            </a:graphic>
+            <wp14:sizeRelH relativeFrom="margin">
+              <wp14:pctWidth>0</wp14:pctWidth>
+            </wp14:sizeRelH>
+            <wp14:sizeRelV relativeFrom="margin">
+              <wp14:pctHeight>0</wp14:pctHeight>
+            </wp14:sizeRelV>
+          </wp:anchor>
+        </w:drawing>
+      </w:r>
+      <w:r>
+        <w:rPr>
+          <w:noProof/>
+        </w:rPr>
+        <w:drawing>
+          <wp:anchor distT="114300" distB="114300" distL="114300" distR="114300" simplePos="0" relativeHeight="251668480" behindDoc="0" locked="0" layoutInCell="1" hidden="0" allowOverlap="1" wp14:anchorId="6FA0DA8B" wp14:editId="15C8BB18">
+            <wp:simplePos x="0" y="0"/>
+            <wp:positionH relativeFrom="margin">
+              <wp:posOffset>3116580</wp:posOffset>
+            </wp:positionH>
+            <wp:positionV relativeFrom="paragraph">
+              <wp:posOffset>574040</wp:posOffset>
             </wp:positionV>
             <wp:extent cx="3819525" cy="2066925"/>
             <wp:effectExtent l="0" t="0" r="9525" b="9525"/>
-            <wp:wrapSquare wrapText="bothSides" distT="114300" distB="114300" distL="114300" distR="114300"/>
+            <wp:wrapThrough wrapText="bothSides">
+              <wp:wrapPolygon edited="0">
+                <wp:start x="0" y="0"/>
+                <wp:lineTo x="0" y="21500"/>
+                <wp:lineTo x="21546" y="21500"/>
+                <wp:lineTo x="21546" y="0"/>
+                <wp:lineTo x="0" y="0"/>
+              </wp:wrapPolygon>
+            </wp:wrapThrough>
             <wp:docPr id="43" name="image3.png"/>
             <wp:cNvGraphicFramePr/>
             <a:graphic xmlns:a="http://schemas.openxmlformats.org/drawingml/2006/main">
@@ -5629,7 +6058,7 @@
                     <pic:cNvPicPr preferRelativeResize="0"/>
                   </pic:nvPicPr>
                   <pic:blipFill>
-                    <a:blip r:embed="rId14"/>
+                    <a:blip r:embed="rId15"/>
                     <a:srcRect/>
                     <a:stretch>
                       <a:fillRect/>
@@ -5658,75 +6087,114 @@
         </w:drawing>
       </w:r>
       <w:r>
+        <w:t>Basis lay-out</w:t>
+      </w:r>
+      <w:bookmarkEnd w:id="3"/>
+      <w:r>
+        <w:br/>
+      </w:r>
+    </w:p>
+    <w:p>
+      <w:pPr>
         <w:rPr>
           <w:rFonts w:ascii="Bahnschrift Light" w:hAnsi="Bahnschrift Light"/>
           <w:sz w:val="32"/>
           <w:szCs w:val="32"/>
           <w:lang w:val="nl-NL"/>
         </w:rPr>
-        <w:br/>
-      </w:r>
+      </w:pPr>
     </w:p>
     <w:p>
       <w:pPr>
-        <w:spacing w:after="160" w:line="259" w:lineRule="auto"/>
-        <w:rPr>
-          <w:i/>
-        </w:rPr>
-      </w:pPr>
-      <w:r>
-        <w:rPr>
-          <w:noProof/>
-        </w:rPr>
-        <w:drawing>
-          <wp:anchor distT="114300" distB="114300" distL="114300" distR="114300" simplePos="0" relativeHeight="251669504" behindDoc="0" locked="0" layoutInCell="1" hidden="0" allowOverlap="1" wp14:anchorId="08EA49FC" wp14:editId="23D68EF3">
-            <wp:simplePos x="0" y="0"/>
-            <wp:positionH relativeFrom="column">
-              <wp:posOffset>-139065</wp:posOffset>
-            </wp:positionH>
-            <wp:positionV relativeFrom="paragraph">
-              <wp:posOffset>168910</wp:posOffset>
-            </wp:positionV>
-            <wp:extent cx="2990850" cy="2095500"/>
-            <wp:effectExtent l="0" t="0" r="0" b="0"/>
-            <wp:wrapSquare wrapText="bothSides" distT="114300" distB="114300" distL="114300" distR="114300"/>
-            <wp:docPr id="44" name="image2.png"/>
-            <wp:cNvGraphicFramePr/>
-            <a:graphic xmlns:a="http://schemas.openxmlformats.org/drawingml/2006/main">
-              <a:graphicData uri="http://schemas.openxmlformats.org/drawingml/2006/picture">
-                <pic:pic xmlns:pic="http://schemas.openxmlformats.org/drawingml/2006/picture">
-                  <pic:nvPicPr>
-                    <pic:cNvPr id="0" name="image2.png"/>
-                    <pic:cNvPicPr preferRelativeResize="0"/>
-                  </pic:nvPicPr>
-                  <pic:blipFill>
-                    <a:blip r:embed="rId15"/>
-                    <a:srcRect/>
-                    <a:stretch>
-                      <a:fillRect/>
-                    </a:stretch>
-                  </pic:blipFill>
-                  <pic:spPr>
-                    <a:xfrm>
-                      <a:off x="0" y="0"/>
-                      <a:ext cx="2990850" cy="2095500"/>
-                    </a:xfrm>
-                    <a:prstGeom prst="rect">
-                      <a:avLst/>
-                    </a:prstGeom>
-                    <a:ln/>
-                  </pic:spPr>
-                </pic:pic>
-              </a:graphicData>
-            </a:graphic>
-            <wp14:sizeRelH relativeFrom="margin">
-              <wp14:pctWidth>0</wp14:pctWidth>
-            </wp14:sizeRelH>
-            <wp14:sizeRelV relativeFrom="margin">
-              <wp14:pctHeight>0</wp14:pctHeight>
-            </wp14:sizeRelV>
-          </wp:anchor>
-        </w:drawing>
+        <w:rPr>
+          <w:rFonts w:ascii="Bahnschrift Light" w:hAnsi="Bahnschrift Light"/>
+          <w:sz w:val="28"/>
+          <w:szCs w:val="28"/>
+          <w:lang w:val="nl-NL"/>
+        </w:rPr>
+      </w:pPr>
+      <w:r>
+        <w:rPr>
+          <w:rFonts w:ascii="Bahnschrift Light" w:hAnsi="Bahnschrift Light"/>
+          <w:sz w:val="28"/>
+          <w:szCs w:val="28"/>
+          <w:lang w:val="nl-NL"/>
+        </w:rPr>
+        <w:t xml:space="preserve">Hier </w:t>
+      </w:r>
+      <w:r>
+        <w:rPr>
+          <w:rFonts w:ascii="Bahnschrift Light" w:hAnsi="Bahnschrift Light"/>
+          <w:sz w:val="28"/>
+          <w:szCs w:val="28"/>
+          <w:lang w:val="nl-NL"/>
+        </w:rPr>
+        <w:t>zijn</w:t>
+      </w:r>
+      <w:r>
+        <w:rPr>
+          <w:rFonts w:ascii="Bahnschrift Light" w:hAnsi="Bahnschrift Light"/>
+          <w:sz w:val="28"/>
+          <w:szCs w:val="28"/>
+          <w:lang w:val="nl-NL"/>
+        </w:rPr>
+        <w:t xml:space="preserve"> de </w:t>
+      </w:r>
+      <w:proofErr w:type="spellStart"/>
+      <w:r>
+        <w:rPr>
+          <w:rFonts w:ascii="Bahnschrift Light" w:hAnsi="Bahnschrift Light"/>
+          <w:sz w:val="28"/>
+          <w:szCs w:val="28"/>
+          <w:lang w:val="nl-NL"/>
+        </w:rPr>
+        <w:t>wireframe</w:t>
+      </w:r>
+      <w:r>
+        <w:rPr>
+          <w:rFonts w:ascii="Bahnschrift Light" w:hAnsi="Bahnschrift Light"/>
+          <w:sz w:val="28"/>
+          <w:szCs w:val="28"/>
+          <w:lang w:val="nl-NL"/>
+        </w:rPr>
+        <w:t>’</w:t>
+      </w:r>
+      <w:r>
+        <w:rPr>
+          <w:rFonts w:ascii="Bahnschrift Light" w:hAnsi="Bahnschrift Light"/>
+          <w:sz w:val="28"/>
+          <w:szCs w:val="28"/>
+          <w:lang w:val="nl-NL"/>
+        </w:rPr>
+        <w:t>s</w:t>
+      </w:r>
+      <w:proofErr w:type="spellEnd"/>
+      <w:r>
+        <w:rPr>
+          <w:rFonts w:ascii="Bahnschrift Light" w:hAnsi="Bahnschrift Light"/>
+          <w:sz w:val="28"/>
+          <w:szCs w:val="28"/>
+          <w:lang w:val="nl-NL"/>
+        </w:rPr>
+        <w:t xml:space="preserve"> te zien met de toepasselijke stijl van de website</w:t>
+      </w:r>
+      <w:r>
+        <w:rPr>
+          <w:rFonts w:ascii="Bahnschrift Light" w:hAnsi="Bahnschrift Light"/>
+          <w:sz w:val="28"/>
+          <w:szCs w:val="28"/>
+          <w:lang w:val="nl-NL"/>
+        </w:rPr>
+        <w:t>s</w:t>
+      </w:r>
+      <w:r>
+        <w:rPr>
+          <w:rFonts w:ascii="Bahnschrift Light" w:hAnsi="Bahnschrift Light"/>
+          <w:sz w:val="28"/>
+          <w:szCs w:val="28"/>
+          <w:lang w:val="nl-NL"/>
+        </w:rPr>
+        <w:t>.</w:t>
       </w:r>
     </w:p>
     <w:p>
@@ -5750,45 +6218,6 @@
     <w:p>
       <w:pPr>
         <w:rPr>
-          <w:rFonts w:ascii="Bahnschrift Light" w:hAnsi="Bahnschrift Light"/>
-          <w:sz w:val="28"/>
-          <w:szCs w:val="28"/>
-          <w:lang w:val="nl-NL"/>
-        </w:rPr>
-      </w:pPr>
-      <w:r>
-        <w:rPr>
-          <w:rFonts w:ascii="Bahnschrift Light" w:hAnsi="Bahnschrift Light"/>
-          <w:sz w:val="28"/>
-          <w:szCs w:val="28"/>
-          <w:lang w:val="nl-NL"/>
-        </w:rPr>
-        <w:t xml:space="preserve">Hier is de </w:t>
-      </w:r>
-      <w:proofErr w:type="spellStart"/>
-      <w:r>
-        <w:rPr>
-          <w:rFonts w:ascii="Bahnschrift Light" w:hAnsi="Bahnschrift Light"/>
-          <w:sz w:val="28"/>
-          <w:szCs w:val="28"/>
-          <w:lang w:val="nl-NL"/>
-        </w:rPr>
-        <w:t>wireframe</w:t>
-      </w:r>
-      <w:proofErr w:type="spellEnd"/>
-      <w:r>
-        <w:rPr>
-          <w:rFonts w:ascii="Bahnschrift Light" w:hAnsi="Bahnschrift Light"/>
-          <w:sz w:val="28"/>
-          <w:szCs w:val="28"/>
-          <w:lang w:val="nl-NL"/>
-        </w:rPr>
-        <w:t xml:space="preserve"> te zien met de toepasselijke stijl van de website.</w:t>
-      </w:r>
-    </w:p>
-    <w:p>
-      <w:pPr>
-        <w:rPr>
           <w:sz w:val="40"/>
           <w:szCs w:val="40"/>
           <w:lang w:val="nl-NL"/>
@@ -5848,31 +6277,30 @@
           <w:lang w:val="nl-NL"/>
         </w:rPr>
       </w:pPr>
-    </w:p>
-    <w:p>
-      <w:pPr>
-        <w:rPr>
-          <w:sz w:val="40"/>
-          <w:szCs w:val="40"/>
-          <w:lang w:val="nl-NL"/>
-        </w:rPr>
-      </w:pPr>
       <w:r>
         <w:rPr>
           <w:noProof/>
         </w:rPr>
         <w:drawing>
-          <wp:anchor distT="114300" distB="114300" distL="114300" distR="114300" simplePos="0" relativeHeight="251671552" behindDoc="0" locked="0" layoutInCell="1" hidden="0" allowOverlap="1" wp14:anchorId="136AA55D" wp14:editId="00485FD1">
+          <wp:anchor distT="114300" distB="114300" distL="114300" distR="114300" simplePos="0" relativeHeight="251671552" behindDoc="0" locked="0" layoutInCell="1" hidden="0" allowOverlap="1" wp14:anchorId="136AA55D" wp14:editId="76A376A0">
             <wp:simplePos x="0" y="0"/>
             <wp:positionH relativeFrom="margin">
-              <wp:posOffset>-133350</wp:posOffset>
+              <wp:align>left</wp:align>
             </wp:positionH>
             <wp:positionV relativeFrom="paragraph">
-              <wp:posOffset>108585</wp:posOffset>
+              <wp:posOffset>258445</wp:posOffset>
             </wp:positionV>
-            <wp:extent cx="5810250" cy="2933700"/>
+            <wp:extent cx="4899660" cy="2331720"/>
             <wp:effectExtent l="0" t="0" r="0" b="0"/>
-            <wp:wrapSquare wrapText="bothSides" distT="114300" distB="114300" distL="114300" distR="114300"/>
+            <wp:wrapThrough wrapText="bothSides">
+              <wp:wrapPolygon edited="0">
+                <wp:start x="0" y="0"/>
+                <wp:lineTo x="0" y="21353"/>
+                <wp:lineTo x="21499" y="21353"/>
+                <wp:lineTo x="21499" y="0"/>
+                <wp:lineTo x="0" y="0"/>
+              </wp:wrapPolygon>
+            </wp:wrapThrough>
             <wp:docPr id="46" name="image4.png"/>
             <wp:cNvGraphicFramePr/>
             <a:graphic xmlns:a="http://schemas.openxmlformats.org/drawingml/2006/main">
@@ -5892,7 +6320,7 @@
                   <pic:spPr>
                     <a:xfrm>
                       <a:off x="0" y="0"/>
-                      <a:ext cx="5810250" cy="2933700"/>
+                      <a:ext cx="4899660" cy="2331720"/>
                     </a:xfrm>
                     <a:prstGeom prst="rect">
                       <a:avLst/>
@@ -5914,21 +6342,12 @@
     </w:p>
     <w:p>
       <w:pPr>
-        <w:rPr>
-          <w:sz w:val="40"/>
-          <w:szCs w:val="40"/>
-          <w:lang w:val="nl-NL"/>
-        </w:rPr>
-      </w:pPr>
-    </w:p>
-    <w:p>
-      <w:pPr>
-        <w:pStyle w:val="Kop1"/>
+        <w:pStyle w:val="Heading1"/>
         <w:framePr w:wrap="around" w:x="870" w:y="1141"/>
       </w:pPr>
-      <w:bookmarkStart w:id="4" w:name="_Toc72136655"/>
-      <w:r>
-        <w:t>nAVIGATIESTRUCTUUR</w:t>
+      <w:bookmarkStart w:id="4" w:name="_Toc72236599"/>
+      <w:r>
+        <w:t>Navigatiestructuur</w:t>
       </w:r>
       <w:bookmarkEnd w:id="4"/>
     </w:p>
@@ -6044,7 +6463,7 @@
           <w:szCs w:val="28"/>
           <w:lang w:val="nl-NL"/>
         </w:rPr>
-        <w:t>Hierin geef ik een k</w:t>
+        <w:t>De gebruikers kunnen navigeren aan de hand van ons navigatiestructuur.</w:t>
       </w:r>
       <w:r>
         <w:rPr>
@@ -6053,8 +6472,10 @@
           <w:szCs w:val="28"/>
           <w:lang w:val="nl-NL"/>
         </w:rPr>
-        <w:t>leine uitleg over het navigeren in onze website naar bepaalde punten.</w:t>
-      </w:r>
+        <w:br/>
+        <w:t xml:space="preserve">Dit zal plaatsvinden in sommige sidebars, de header en de </w:t>
+      </w:r>
+      <w:proofErr w:type="spellStart"/>
       <w:r>
         <w:rPr>
           <w:rFonts w:ascii="Bahnschrift Light" w:hAnsi="Bahnschrift Light"/>
@@ -6062,8 +6483,9 @@
           <w:szCs w:val="28"/>
           <w:lang w:val="nl-NL"/>
         </w:rPr>
-        <w:t xml:space="preserve"> De belangrijke pagina’s staan in het hoofdmenu</w:t>
-      </w:r>
+        <w:t>footer</w:t>
+      </w:r>
+      <w:proofErr w:type="spellEnd"/>
       <w:r>
         <w:rPr>
           <w:rFonts w:ascii="Bahnschrift Light" w:hAnsi="Bahnschrift Light"/>
@@ -6071,27 +6493,7 @@
           <w:szCs w:val="28"/>
           <w:lang w:val="nl-NL"/>
         </w:rPr>
-        <w:t xml:space="preserve">. Alle pagina’s staan ook in de </w:t>
-      </w:r>
-      <w:proofErr w:type="spellStart"/>
-      <w:r>
-        <w:rPr>
-          <w:rFonts w:ascii="Bahnschrift Light" w:hAnsi="Bahnschrift Light"/>
-          <w:sz w:val="28"/>
-          <w:szCs w:val="28"/>
-          <w:lang w:val="nl-NL"/>
-        </w:rPr>
-        <w:t>footer</w:t>
-      </w:r>
-      <w:proofErr w:type="spellEnd"/>
-      <w:r>
-        <w:rPr>
-          <w:rFonts w:ascii="Bahnschrift Light" w:hAnsi="Bahnschrift Light"/>
-          <w:sz w:val="28"/>
-          <w:szCs w:val="28"/>
-          <w:lang w:val="nl-NL"/>
-        </w:rPr>
-        <w:t>.</w:t>
+        <w:t xml:space="preserve">. Gebruikers kunnen de pagina namen aanklikken om daarheen te navigeren. </w:t>
       </w:r>
       <w:r>
         <w:rPr>
@@ -6114,14 +6516,39 @@
       </w:pPr>
       <w:r>
         <w:rPr>
+          <w:rFonts w:asciiTheme="majorHAnsi" w:hAnsiTheme="majorHAnsi"/>
+          <w:sz w:val="32"/>
+          <w:szCs w:val="32"/>
+          <w:lang w:val="nl-NL"/>
+        </w:rPr>
+        <w:t>Gebruikersscherm</w:t>
+      </w:r>
+      <w:r>
+        <w:rPr>
           <w:rFonts w:ascii="Bahnschrift Light" w:hAnsi="Bahnschrift Light"/>
-          <w:b/>
-          <w:bCs/>
-          <w:sz w:val="36"/>
-          <w:szCs w:val="36"/>
+          <w:sz w:val="28"/>
+          <w:szCs w:val="28"/>
           <w:lang w:val="nl-NL"/>
         </w:rPr>
-        <w:t>Gebruikersscherm</w:t>
+        <w:br/>
+      </w:r>
+      <w:r>
+        <w:rPr>
+          <w:rFonts w:asciiTheme="majorHAnsi" w:hAnsiTheme="majorHAnsi"/>
+          <w:sz w:val="28"/>
+          <w:szCs w:val="28"/>
+          <w:lang w:val="nl-NL"/>
+        </w:rPr>
+        <w:t>P</w:t>
+      </w:r>
+      <w:r>
+        <w:rPr>
+          <w:rFonts w:asciiTheme="majorHAnsi" w:hAnsiTheme="majorHAnsi"/>
+          <w:sz w:val="28"/>
+          <w:szCs w:val="28"/>
+          <w:lang w:val="nl-NL"/>
+        </w:rPr>
+        <w:t>agina’s:</w:t>
       </w:r>
       <w:r>
         <w:rPr>
@@ -6131,27 +6558,7 @@
           <w:lang w:val="nl-NL"/>
         </w:rPr>
         <w:br/>
-      </w:r>
-      <w:r>
-        <w:rPr>
-          <w:rFonts w:ascii="Bahnschrift Light" w:hAnsi="Bahnschrift Light"/>
-          <w:b/>
-          <w:bCs/>
-          <w:sz w:val="28"/>
-          <w:szCs w:val="28"/>
-          <w:lang w:val="nl-NL"/>
-        </w:rPr>
-        <w:t>pagina’s:</w:t>
-      </w:r>
-      <w:r>
-        <w:rPr>
-          <w:rFonts w:ascii="Bahnschrift Light" w:hAnsi="Bahnschrift Light"/>
-          <w:sz w:val="28"/>
-          <w:szCs w:val="28"/>
-          <w:lang w:val="nl-NL"/>
-        </w:rPr>
-        <w:br/>
-        <w:t>- Account pagina</w:t>
+        <w:t>- Accountpagina</w:t>
       </w:r>
       <w:r>
         <w:rPr>
@@ -6170,15 +6577,6 @@
           <w:szCs w:val="28"/>
           <w:lang w:val="nl-NL"/>
         </w:rPr>
-        <w:t>.</w:t>
-      </w:r>
-      <w:r>
-        <w:rPr>
-          <w:rFonts w:ascii="Bahnschrift Light" w:hAnsi="Bahnschrift Light"/>
-          <w:sz w:val="28"/>
-          <w:szCs w:val="28"/>
-          <w:lang w:val="nl-NL"/>
-        </w:rPr>
         <w:br/>
       </w:r>
       <w:r>
@@ -6220,18 +6618,16 @@
     </w:p>
     <w:p>
       <w:pPr>
-        <w:pStyle w:val="Kop1"/>
-        <w:framePr w:wrap="around" w:x="846" w:y="7021"/>
+        <w:rPr>
+          <w:rFonts w:ascii="Bahnschrift Light" w:hAnsi="Bahnschrift Light"/>
+          <w:sz w:val="28"/>
+          <w:szCs w:val="28"/>
+          <w:lang w:val="nl-NL"/>
+        </w:rPr>
       </w:pPr>
     </w:p>
     <w:p>
       <w:pPr>
-        <w:pStyle w:val="Kop1"/>
-        <w:framePr w:wrap="around" w:x="846" w:y="7021"/>
-      </w:pPr>
-    </w:p>
-    <w:p>
-      <w:pPr>
         <w:rPr>
           <w:rFonts w:ascii="Bahnschrift Light" w:hAnsi="Bahnschrift Light"/>
           <w:sz w:val="28"/>
@@ -6239,19 +6635,10 @@
           <w:lang w:val="nl-NL"/>
         </w:rPr>
       </w:pPr>
-    </w:p>
-    <w:p>
-      <w:pPr>
+      <w:r>
         <w:rPr>
           <w:rFonts w:ascii="Bahnschrift Light" w:hAnsi="Bahnschrift Light"/>
-          <w:sz w:val="28"/>
-          <w:szCs w:val="28"/>
-          <w:lang w:val="nl-NL"/>
-        </w:rPr>
-      </w:pPr>
-      <w:r>
-        <w:rPr>
-          <w:rFonts w:ascii="Bahnschrift Light" w:hAnsi="Bahnschrift Light"/>
+          <w:noProof/>
           <w:sz w:val="28"/>
           <w:szCs w:val="28"/>
           <w:lang w:val="nl-NL"/>
@@ -6326,14 +6713,21 @@
       </w:r>
       <w:r>
         <w:rPr>
+          <w:rFonts w:asciiTheme="majorHAnsi" w:hAnsiTheme="majorHAnsi"/>
+          <w:sz w:val="28"/>
+          <w:szCs w:val="28"/>
+          <w:lang w:val="nl-NL"/>
+        </w:rPr>
+        <w:t>Inlogformulier:</w:t>
+      </w:r>
+      <w:r>
+        <w:rPr>
           <w:rFonts w:ascii="Bahnschrift Light" w:hAnsi="Bahnschrift Light"/>
-          <w:b/>
-          <w:bCs/>
           <w:sz w:val="28"/>
           <w:szCs w:val="28"/>
           <w:lang w:val="nl-NL"/>
         </w:rPr>
-        <w:t>Inlogformulier:</w:t>
+        <w:br/>
       </w:r>
       <w:r>
         <w:rPr>
@@ -6342,7 +6736,7 @@
           <w:szCs w:val="28"/>
           <w:lang w:val="nl-NL"/>
         </w:rPr>
-        <w:br/>
+        <w:t xml:space="preserve">- </w:t>
       </w:r>
       <w:r>
         <w:rPr>
@@ -6351,7 +6745,7 @@
           <w:szCs w:val="28"/>
           <w:lang w:val="nl-NL"/>
         </w:rPr>
-        <w:t xml:space="preserve">- </w:t>
+        <w:t>Studenten</w:t>
       </w:r>
       <w:r>
         <w:rPr>
@@ -6360,7 +6754,16 @@
           <w:szCs w:val="28"/>
           <w:lang w:val="nl-NL"/>
         </w:rPr>
-        <w:t>Studentenemail</w:t>
+        <w:t xml:space="preserve"> E-</w:t>
+      </w:r>
+      <w:r>
+        <w:rPr>
+          <w:rFonts w:ascii="Bahnschrift Light" w:hAnsi="Bahnschrift Light"/>
+          <w:sz w:val="28"/>
+          <w:szCs w:val="28"/>
+          <w:lang w:val="nl-NL"/>
+        </w:rPr>
+        <w:t>mail</w:t>
       </w:r>
       <w:r>
         <w:rPr>
@@ -6392,9 +6795,7 @@
       </w:r>
       <w:r>
         <w:rPr>
-          <w:rFonts w:ascii="Bahnschrift Light" w:hAnsi="Bahnschrift Light"/>
-          <w:b/>
-          <w:bCs/>
+          <w:rFonts w:asciiTheme="majorHAnsi" w:hAnsiTheme="majorHAnsi"/>
           <w:sz w:val="28"/>
           <w:szCs w:val="28"/>
           <w:lang w:val="nl-NL"/>
@@ -6403,9 +6804,7 @@
       </w:r>
       <w:r>
         <w:rPr>
-          <w:rFonts w:ascii="Bahnschrift Light" w:hAnsi="Bahnschrift Light"/>
-          <w:b/>
-          <w:bCs/>
+          <w:rFonts w:asciiTheme="majorHAnsi" w:hAnsiTheme="majorHAnsi"/>
           <w:sz w:val="28"/>
           <w:szCs w:val="28"/>
           <w:lang w:val="nl-NL"/>
@@ -6439,7 +6838,16 @@
           <w:szCs w:val="28"/>
           <w:lang w:val="nl-NL"/>
         </w:rPr>
-        <w:t>Studentenemail</w:t>
+        <w:t>Studente</w:t>
+      </w:r>
+      <w:r>
+        <w:rPr>
+          <w:rFonts w:ascii="Bahnschrift Light" w:hAnsi="Bahnschrift Light"/>
+          <w:sz w:val="28"/>
+          <w:szCs w:val="28"/>
+          <w:lang w:val="nl-NL"/>
+        </w:rPr>
+        <w:t>n E-mail</w:t>
       </w:r>
       <w:r>
         <w:rPr>
@@ -6458,6 +6866,15 @@
           <w:szCs w:val="28"/>
           <w:lang w:val="nl-NL"/>
         </w:rPr>
+        <w:t xml:space="preserve"> &amp; wachtwoord herhalen</w:t>
+      </w:r>
+      <w:r>
+        <w:rPr>
+          <w:rFonts w:ascii="Bahnschrift Light" w:hAnsi="Bahnschrift Light"/>
+          <w:sz w:val="28"/>
+          <w:szCs w:val="28"/>
+          <w:lang w:val="nl-NL"/>
+        </w:rPr>
         <w:br/>
       </w:r>
       <w:r>
@@ -6468,7 +6885,27 @@
           <w:lang w:val="nl-NL"/>
         </w:rPr>
         <w:br/>
-        <w:t>Deze gegevens worden laten zien op de account pagina</w:t>
+        <w:t xml:space="preserve">Deze gegevens worden laten zien op de </w:t>
+      </w:r>
+      <w:proofErr w:type="gramStart"/>
+      <w:r>
+        <w:rPr>
+          <w:rFonts w:ascii="Bahnschrift Light" w:hAnsi="Bahnschrift Light"/>
+          <w:sz w:val="28"/>
+          <w:szCs w:val="28"/>
+          <w:lang w:val="nl-NL"/>
+        </w:rPr>
+        <w:t>account pagina</w:t>
+      </w:r>
+      <w:proofErr w:type="gramEnd"/>
+      <w:r>
+        <w:rPr>
+          <w:rFonts w:ascii="Bahnschrift Light" w:hAnsi="Bahnschrift Light"/>
+          <w:sz w:val="28"/>
+          <w:szCs w:val="28"/>
+          <w:lang w:val="nl-NL"/>
+        </w:rPr>
+        <w:t xml:space="preserve"> in een portfolio vorm.</w:t>
       </w:r>
     </w:p>
     <w:p>
@@ -6539,19 +6976,10 @@
     </w:p>
     <w:p>
       <w:pPr>
-        <w:pStyle w:val="Kop1"/>
+        <w:pStyle w:val="Heading1"/>
         <w:framePr w:wrap="around" w:x="870" w:y="661"/>
       </w:pPr>
-    </w:p>
-    <w:p>
-      <w:pPr>
-        <w:pStyle w:val="Kop1"/>
-        <w:framePr w:wrap="around" w:x="870" w:y="661"/>
-      </w:pPr>
-      <w:r>
-        <w:br/>
-      </w:r>
-      <w:bookmarkStart w:id="5" w:name="_Toc72136657"/>
+      <w:bookmarkStart w:id="5" w:name="_Toc72236600"/>
       <w:r>
         <w:t>Uitvoerontwerp</w:t>
       </w:r>
@@ -6570,6 +6998,8 @@
       <w:r>
         <w:rPr>
           <w:rFonts w:ascii="Bahnschrift Light" w:hAnsi="Bahnschrift Light"/>
+          <w:b/>
+          <w:bCs/>
           <w:sz w:val="28"/>
           <w:szCs w:val="28"/>
           <w:lang w:val="nl-NL"/>
@@ -6653,36 +7083,11 @@
         </w:rPr>
         <w:br/>
       </w:r>
-      <w:r>
-        <w:rPr>
-          <w:rFonts w:ascii="Bahnschrift Light" w:hAnsi="Bahnschrift Light"/>
-          <w:b/>
-          <w:bCs/>
-          <w:sz w:val="28"/>
-          <w:szCs w:val="28"/>
-          <w:lang w:val="nl-NL"/>
-        </w:rPr>
-        <w:br/>
-      </w:r>
-      <w:r>
-        <w:rPr>
-          <w:rFonts w:ascii="Bahnschrift Light" w:hAnsi="Bahnschrift Light"/>
-          <w:b/>
-          <w:bCs/>
-          <w:sz w:val="28"/>
-          <w:szCs w:val="28"/>
-          <w:lang w:val="nl-NL"/>
-        </w:rPr>
-        <w:br/>
-      </w:r>
     </w:p>
     <w:p>
       <w:pPr>
-        <w:numPr>
-          <w:ilvl w:val="0"/>
-          <w:numId w:val="23"/>
-        </w:numPr>
         <w:spacing w:after="160" w:line="259" w:lineRule="auto"/>
+        <w:ind w:left="720"/>
         <w:rPr>
           <w:rFonts w:ascii="Arial" w:eastAsia="Arial" w:hAnsi="Arial" w:cs="Arial"/>
           <w:color w:val="auto"/>
@@ -6753,7 +7158,7 @@
     <w:sdtContent>
       <w:p>
         <w:pPr>
-          <w:pStyle w:val="Voettekst"/>
+          <w:pStyle w:val="Footer"/>
           <w:jc w:val="center"/>
         </w:pPr>
         <w:r>
@@ -6961,7 +7366,7 @@
 <w:ftr xmlns:wpc="http://schemas.microsoft.com/office/word/2010/wordprocessingCanvas" xmlns:cx="http://schemas.microsoft.com/office/drawing/2014/chartex" xmlns:cx1="http://schemas.microsoft.com/office/drawing/2015/9/8/chartex" xmlns:cx2="http://schemas.microsoft.com/office/drawing/2015/10/21/chartex" xmlns:cx3="http://schemas.microsoft.com/office/drawing/2016/5/9/chartex" xmlns:cx4="http://schemas.microsoft.com/office/drawing/2016/5/10/chartex" xmlns:cx5="http://schemas.microsoft.com/office/drawing/2016/5/11/chartex" xmlns:cx6="http://schemas.microsoft.com/office/drawing/2016/5/12/chartex" xmlns:cx7="http://schemas.microsoft.com/office/drawing/2016/5/13/chartex" xmlns:cx8="http://schemas.microsoft.com/office/drawing/2016/5/14/chartex" xmlns:mc="http://schemas.openxmlformats.org/markup-compatibility/2006" xmlns:aink="http://schemas.microsoft.com/office/drawing/2016/ink" xmlns:am3d="http://schemas.microsoft.com/office/drawing/2017/model3d" xmlns:o="urn:schemas-microsoft-com:office:office" xmlns:r="http://schemas.openxmlformats.org/officeDocument/2006/relationships" xmlns:m="http://schemas.openxmlformats.org/officeDocument/2006/math" xmlns:v="urn:schemas-microsoft-com:vml" xmlns:wp14="http://schemas.microsoft.com/office/word/2010/wordprocessingDrawing" xmlns:wp="http://schemas.openxmlformats.org/drawingml/2006/wordprocessingDrawing" xmlns:w10="urn:schemas-microsoft-com:office:word" xmlns:w="http://schemas.openxmlformats.org/wordprocessingml/2006/main" xmlns:w14="http://schemas.microsoft.com/office/word/2010/wordml" xmlns:w15="http://schemas.microsoft.com/office/word/2012/wordml" xmlns:w16cex="http://schemas.microsoft.com/office/word/2018/wordml/cex" xmlns:w16cid="http://schemas.microsoft.com/office/word/2016/wordml/cid" xmlns:w16="http://schemas.microsoft.com/office/word/2018/wordml" xmlns:w16sdtdh="http://schemas.microsoft.com/office/word/2020/wordml/sdtdatahash" xmlns:w16se="http://schemas.microsoft.com/office/word/2015/wordml/symex" xmlns:wpg="http://schemas.microsoft.com/office/word/2010/wordprocessingGroup" xmlns:wpi="http://schemas.microsoft.com/office/word/2010/wordprocessingInk" xmlns:wne="http://schemas.microsoft.com/office/word/2006/wordml" xmlns:wps="http://schemas.microsoft.com/office/word/2010/wordprocessingShape" mc:Ignorable="w14 w15 w16se w16cid w16 w16cex w16sdtdh wp14">
   <w:p>
     <w:pPr>
-      <w:pStyle w:val="Voettekst"/>
+      <w:pStyle w:val="Footer"/>
     </w:pPr>
     <w:r>
       <w:rPr>
@@ -7350,7 +7755,7 @@
   </w:p>
   <w:p>
     <w:pPr>
-      <w:pStyle w:val="Koptekst"/>
+      <w:pStyle w:val="Header"/>
     </w:pPr>
   </w:p>
 </w:hdr>
@@ -7360,7 +7765,7 @@
 <w:hdr xmlns:wpc="http://schemas.microsoft.com/office/word/2010/wordprocessingCanvas" xmlns:cx="http://schemas.microsoft.com/office/drawing/2014/chartex" xmlns:cx1="http://schemas.microsoft.com/office/drawing/2015/9/8/chartex" xmlns:cx2="http://schemas.microsoft.com/office/drawing/2015/10/21/chartex" xmlns:cx3="http://schemas.microsoft.com/office/drawing/2016/5/9/chartex" xmlns:cx4="http://schemas.microsoft.com/office/drawing/2016/5/10/chartex" xmlns:cx5="http://schemas.microsoft.com/office/drawing/2016/5/11/chartex" xmlns:cx6="http://schemas.microsoft.com/office/drawing/2016/5/12/chartex" xmlns:cx7="http://schemas.microsoft.com/office/drawing/2016/5/13/chartex" xmlns:cx8="http://schemas.microsoft.com/office/drawing/2016/5/14/chartex" xmlns:mc="http://schemas.openxmlformats.org/markup-compatibility/2006" xmlns:aink="http://schemas.microsoft.com/office/drawing/2016/ink" xmlns:am3d="http://schemas.microsoft.com/office/drawing/2017/model3d" xmlns:o="urn:schemas-microsoft-com:office:office" xmlns:r="http://schemas.openxmlformats.org/officeDocument/2006/relationships" xmlns:m="http://schemas.openxmlformats.org/officeDocument/2006/math" xmlns:v="urn:schemas-microsoft-com:vml" xmlns:wp14="http://schemas.microsoft.com/office/word/2010/wordprocessingDrawing" xmlns:wp="http://schemas.openxmlformats.org/drawingml/2006/wordprocessingDrawing" xmlns:w10="urn:schemas-microsoft-com:office:word" xmlns:w="http://schemas.openxmlformats.org/wordprocessingml/2006/main" xmlns:w14="http://schemas.microsoft.com/office/word/2010/wordml" xmlns:w15="http://schemas.microsoft.com/office/word/2012/wordml" xmlns:w16cex="http://schemas.microsoft.com/office/word/2018/wordml/cex" xmlns:w16cid="http://schemas.microsoft.com/office/word/2016/wordml/cid" xmlns:w16="http://schemas.microsoft.com/office/word/2018/wordml" xmlns:w16sdtdh="http://schemas.microsoft.com/office/word/2020/wordml/sdtdatahash" xmlns:w16se="http://schemas.microsoft.com/office/word/2015/wordml/symex" xmlns:wpg="http://schemas.microsoft.com/office/word/2010/wordprocessingGroup" xmlns:wpi="http://schemas.microsoft.com/office/word/2010/wordprocessingInk" xmlns:wne="http://schemas.microsoft.com/office/word/2006/wordml" xmlns:wps="http://schemas.microsoft.com/office/word/2010/wordprocessingShape" mc:Ignorable="w14 w15 w16se w16cid w16 w16cex w16sdtdh wp14">
   <w:p>
     <w:pPr>
-      <w:pStyle w:val="Koptekst"/>
+      <w:pStyle w:val="Header"/>
     </w:pPr>
     <w:r>
       <w:rPr>
@@ -9885,15 +10290,15 @@
     <w:lsdException w:name="Unresolved Mention" w:semiHidden="1" w:unhideWhenUsed="1"/>
     <w:lsdException w:name="Smart Link" w:semiHidden="1" w:unhideWhenUsed="1"/>
   </w:latentStyles>
-  <w:style w:type="paragraph" w:default="1" w:styleId="Standaard">
+  <w:style w:type="paragraph" w:default="1" w:styleId="Normal">
     <w:name w:val="Normal"/>
     <w:qFormat/>
     <w:rsid w:val="00064E3E"/>
   </w:style>
-  <w:style w:type="paragraph" w:styleId="Kop1">
+  <w:style w:type="paragraph" w:styleId="Heading1">
     <w:name w:val="heading 1"/>
-    <w:basedOn w:val="Standaard"/>
-    <w:link w:val="Kop1Char"/>
+    <w:basedOn w:val="Normal"/>
+    <w:link w:val="Heading1Char"/>
     <w:autoRedefine/>
     <w:uiPriority w:val="2"/>
     <w:qFormat/>
@@ -9917,10 +10322,10 @@
       <w:lang w:val="nl-NL" w:eastAsia="en-US"/>
     </w:rPr>
   </w:style>
-  <w:style w:type="paragraph" w:styleId="Kop2">
+  <w:style w:type="paragraph" w:styleId="Heading2">
     <w:name w:val="heading 2"/>
-    <w:basedOn w:val="Standaard"/>
-    <w:link w:val="Kop2Char"/>
+    <w:basedOn w:val="Normal"/>
+    <w:link w:val="Heading2Char"/>
     <w:uiPriority w:val="2"/>
     <w:unhideWhenUsed/>
     <w:qFormat/>
@@ -9935,10 +10340,10 @@
       <w:spacing w:val="40"/>
     </w:rPr>
   </w:style>
-  <w:style w:type="paragraph" w:styleId="Kop3">
+  <w:style w:type="paragraph" w:styleId="Heading3">
     <w:name w:val="heading 3"/>
-    <w:basedOn w:val="Standaard"/>
-    <w:link w:val="Kop3Char"/>
+    <w:basedOn w:val="Normal"/>
+    <w:link w:val="Heading3Char"/>
     <w:uiPriority w:val="9"/>
     <w:semiHidden/>
     <w:unhideWhenUsed/>
@@ -9956,11 +10361,11 @@
       <w:szCs w:val="24"/>
     </w:rPr>
   </w:style>
-  <w:style w:type="paragraph" w:styleId="Kop4">
+  <w:style w:type="paragraph" w:styleId="Heading4">
     <w:name w:val="heading 4"/>
-    <w:basedOn w:val="Standaard"/>
-    <w:next w:val="Standaard"/>
-    <w:link w:val="Kop4Char"/>
+    <w:basedOn w:val="Normal"/>
+    <w:next w:val="Normal"/>
+    <w:link w:val="Heading4Char"/>
     <w:uiPriority w:val="2"/>
     <w:semiHidden/>
     <w:unhideWhenUsed/>
@@ -9979,11 +10384,11 @@
       <w:color w:val="07864E" w:themeColor="accent1" w:themeShade="80"/>
     </w:rPr>
   </w:style>
-  <w:style w:type="paragraph" w:styleId="Kop5">
+  <w:style w:type="paragraph" w:styleId="Heading5">
     <w:name w:val="heading 5"/>
-    <w:basedOn w:val="Standaard"/>
-    <w:next w:val="Standaard"/>
-    <w:link w:val="Kop5Char"/>
+    <w:basedOn w:val="Normal"/>
+    <w:next w:val="Normal"/>
+    <w:link w:val="Heading5Char"/>
     <w:uiPriority w:val="2"/>
     <w:semiHidden/>
     <w:unhideWhenUsed/>
@@ -10000,11 +10405,11 @@
       <w:i/>
     </w:rPr>
   </w:style>
-  <w:style w:type="paragraph" w:styleId="Kop6">
+  <w:style w:type="paragraph" w:styleId="Heading6">
     <w:name w:val="heading 6"/>
-    <w:basedOn w:val="Standaard"/>
-    <w:next w:val="Standaard"/>
-    <w:link w:val="Kop6Char"/>
+    <w:basedOn w:val="Normal"/>
+    <w:next w:val="Normal"/>
+    <w:link w:val="Heading6Char"/>
     <w:uiPriority w:val="2"/>
     <w:semiHidden/>
     <w:unhideWhenUsed/>
@@ -10020,11 +10425,11 @@
       <w:color w:val="07854D" w:themeColor="accent1" w:themeShade="7F"/>
     </w:rPr>
   </w:style>
-  <w:style w:type="paragraph" w:styleId="Kop7">
+  <w:style w:type="paragraph" w:styleId="Heading7">
     <w:name w:val="heading 7"/>
-    <w:basedOn w:val="Standaard"/>
-    <w:next w:val="Standaard"/>
-    <w:link w:val="Kop7Char"/>
+    <w:basedOn w:val="Normal"/>
+    <w:next w:val="Normal"/>
+    <w:link w:val="Heading7Char"/>
     <w:uiPriority w:val="2"/>
     <w:semiHidden/>
     <w:unhideWhenUsed/>
@@ -10043,11 +10448,11 @@
       <w:color w:val="07854D" w:themeColor="accent1" w:themeShade="7F"/>
     </w:rPr>
   </w:style>
-  <w:style w:type="paragraph" w:styleId="Kop8">
+  <w:style w:type="paragraph" w:styleId="Heading8">
     <w:name w:val="heading 8"/>
-    <w:basedOn w:val="Standaard"/>
-    <w:next w:val="Standaard"/>
-    <w:link w:val="Kop8Char"/>
+    <w:basedOn w:val="Normal"/>
+    <w:next w:val="Normal"/>
+    <w:link w:val="Heading8Char"/>
     <w:uiPriority w:val="2"/>
     <w:semiHidden/>
     <w:unhideWhenUsed/>
@@ -10064,11 +10469,11 @@
       <w:szCs w:val="21"/>
     </w:rPr>
   </w:style>
-  <w:style w:type="paragraph" w:styleId="Kop9">
+  <w:style w:type="paragraph" w:styleId="Heading9">
     <w:name w:val="heading 9"/>
-    <w:basedOn w:val="Standaard"/>
-    <w:next w:val="Standaard"/>
-    <w:link w:val="Kop9Char"/>
+    <w:basedOn w:val="Normal"/>
+    <w:next w:val="Normal"/>
+    <w:link w:val="Heading9Char"/>
     <w:uiPriority w:val="2"/>
     <w:semiHidden/>
     <w:unhideWhenUsed/>
@@ -10087,12 +10492,13 @@
       <w:szCs w:val="21"/>
     </w:rPr>
   </w:style>
-  <w:style w:type="character" w:default="1" w:styleId="Standaardalinea-lettertype">
+  <w:style w:type="character" w:default="1" w:styleId="DefaultParagraphFont">
     <w:name w:val="Default Paragraph Font"/>
     <w:uiPriority w:val="1"/>
+    <w:semiHidden/>
     <w:unhideWhenUsed/>
   </w:style>
-  <w:style w:type="table" w:default="1" w:styleId="Standaardtabel">
+  <w:style w:type="table" w:default="1" w:styleId="TableNormal">
     <w:name w:val="Normal Table"/>
     <w:uiPriority w:val="99"/>
     <w:semiHidden/>
@@ -10107,15 +10513,15 @@
       </w:tblCellMar>
     </w:tblPr>
   </w:style>
-  <w:style w:type="numbering" w:default="1" w:styleId="Geenlijst">
+  <w:style w:type="numbering" w:default="1" w:styleId="NoList">
     <w:name w:val="No List"/>
     <w:uiPriority w:val="99"/>
     <w:semiHidden/>
     <w:unhideWhenUsed/>
   </w:style>
-  <w:style w:type="character" w:styleId="Titelvanboek">
+  <w:style w:type="character" w:styleId="BookTitle">
     <w:name w:val="Book Title"/>
-    <w:basedOn w:val="Standaardalinea-lettertype"/>
+    <w:basedOn w:val="DefaultParagraphFont"/>
     <w:uiPriority w:val="33"/>
     <w:semiHidden/>
     <w:unhideWhenUsed/>
@@ -10128,9 +10534,9 @@
       <w:spacing w:val="0"/>
     </w:rPr>
   </w:style>
-  <w:style w:type="character" w:styleId="Intensieveverwijzing">
+  <w:style w:type="character" w:styleId="IntenseReference">
     <w:name w:val="Intense Reference"/>
-    <w:basedOn w:val="Standaardalinea-lettertype"/>
+    <w:basedOn w:val="DefaultParagraphFont"/>
     <w:uiPriority w:val="32"/>
     <w:semiHidden/>
     <w:unhideWhenUsed/>
@@ -10145,10 +10551,10 @@
       <w:spacing w:val="0"/>
     </w:rPr>
   </w:style>
-  <w:style w:type="character" w:customStyle="1" w:styleId="Kop1Char">
-    <w:name w:val="Kop 1 Char"/>
-    <w:basedOn w:val="Standaardalinea-lettertype"/>
-    <w:link w:val="Kop1"/>
+  <w:style w:type="character" w:customStyle="1" w:styleId="Heading1Char">
+    <w:name w:val="Heading 1 Char"/>
+    <w:basedOn w:val="DefaultParagraphFont"/>
+    <w:link w:val="Heading1"/>
     <w:uiPriority w:val="2"/>
     <w:rsid w:val="006D5A6A"/>
     <w:rPr>
@@ -10163,10 +10569,10 @@
       <w:lang w:val="nl-NL" w:eastAsia="en-US"/>
     </w:rPr>
   </w:style>
-  <w:style w:type="paragraph" w:styleId="Titel">
+  <w:style w:type="paragraph" w:styleId="Title">
     <w:name w:val="Title"/>
-    <w:basedOn w:val="Standaard"/>
-    <w:link w:val="TitelChar"/>
+    <w:basedOn w:val="Normal"/>
+    <w:link w:val="TitleChar"/>
     <w:uiPriority w:val="1"/>
     <w:qFormat/>
     <w:rsid w:val="00064E3E"/>
@@ -10184,10 +10590,10 @@
       <w:szCs w:val="56"/>
     </w:rPr>
   </w:style>
-  <w:style w:type="character" w:customStyle="1" w:styleId="TitelChar">
-    <w:name w:val="Titel Char"/>
-    <w:basedOn w:val="Standaardalinea-lettertype"/>
-    <w:link w:val="Titel"/>
+  <w:style w:type="character" w:customStyle="1" w:styleId="TitleChar">
+    <w:name w:val="Title Char"/>
+    <w:basedOn w:val="DefaultParagraphFont"/>
+    <w:link w:val="Title"/>
     <w:uiPriority w:val="1"/>
     <w:rsid w:val="00064E3E"/>
     <w:rPr>
@@ -10199,35 +10605,35 @@
       <w:szCs w:val="56"/>
     </w:rPr>
   </w:style>
-  <w:style w:type="paragraph" w:styleId="Koptekst">
+  <w:style w:type="paragraph" w:styleId="Header">
     <w:name w:val="header"/>
-    <w:basedOn w:val="Standaard"/>
-    <w:link w:val="KoptekstChar"/>
+    <w:basedOn w:val="Normal"/>
+    <w:link w:val="HeaderChar"/>
     <w:uiPriority w:val="99"/>
     <w:rsid w:val="00064E3E"/>
     <w:pPr>
       <w:spacing w:line="240" w:lineRule="auto"/>
     </w:pPr>
   </w:style>
-  <w:style w:type="character" w:customStyle="1" w:styleId="KoptekstChar">
-    <w:name w:val="Koptekst Char"/>
-    <w:basedOn w:val="Standaardalinea-lettertype"/>
-    <w:link w:val="Koptekst"/>
+  <w:style w:type="character" w:customStyle="1" w:styleId="HeaderChar">
+    <w:name w:val="Header Char"/>
+    <w:basedOn w:val="DefaultParagraphFont"/>
+    <w:link w:val="Header"/>
     <w:uiPriority w:val="99"/>
     <w:rsid w:val="00064E3E"/>
   </w:style>
-  <w:style w:type="character" w:styleId="Tekstvantijdelijkeaanduiding">
+  <w:style w:type="character" w:styleId="PlaceholderText">
     <w:name w:val="Placeholder Text"/>
-    <w:basedOn w:val="Standaardalinea-lettertype"/>
+    <w:basedOn w:val="DefaultParagraphFont"/>
     <w:uiPriority w:val="99"/>
     <w:semiHidden/>
     <w:rPr>
       <w:color w:val="808080"/>
     </w:rPr>
   </w:style>
-  <w:style w:type="table" w:styleId="Tabelraster">
+  <w:style w:type="table" w:styleId="TableGrid">
     <w:name w:val="Table Grid"/>
-    <w:basedOn w:val="Standaardtabel"/>
+    <w:basedOn w:val="TableNormal"/>
     <w:uiPriority w:val="39"/>
     <w:pPr>
       <w:spacing w:line="240" w:lineRule="auto"/>
@@ -10243,10 +10649,10 @@
       </w:tblBorders>
     </w:tblPr>
   </w:style>
-  <w:style w:type="character" w:customStyle="1" w:styleId="Kop5Char">
-    <w:name w:val="Kop 5 Char"/>
-    <w:basedOn w:val="Standaardalinea-lettertype"/>
-    <w:link w:val="Kop5"/>
+  <w:style w:type="character" w:customStyle="1" w:styleId="Heading5Char">
+    <w:name w:val="Heading 5 Char"/>
+    <w:basedOn w:val="DefaultParagraphFont"/>
+    <w:link w:val="Heading5"/>
     <w:uiPriority w:val="2"/>
     <w:semiHidden/>
     <w:rPr>
@@ -10257,7 +10663,7 @@
   </w:style>
   <w:style w:type="paragraph" w:customStyle="1" w:styleId="Normalright">
     <w:name w:val="Normal right"/>
-    <w:basedOn w:val="Standaard"/>
+    <w:basedOn w:val="Normal"/>
     <w:qFormat/>
     <w:rsid w:val="00064E3E"/>
     <w:pPr>
@@ -10272,10 +10678,10 @@
       <w:lang w:eastAsia="en-US"/>
     </w:rPr>
   </w:style>
-  <w:style w:type="character" w:customStyle="1" w:styleId="Kop6Char">
-    <w:name w:val="Kop 6 Char"/>
-    <w:basedOn w:val="Standaardalinea-lettertype"/>
-    <w:link w:val="Kop6"/>
+  <w:style w:type="character" w:customStyle="1" w:styleId="Heading6Char">
+    <w:name w:val="Heading 6 Char"/>
+    <w:basedOn w:val="DefaultParagraphFont"/>
+    <w:link w:val="Heading6"/>
     <w:uiPriority w:val="2"/>
     <w:semiHidden/>
     <w:rPr>
@@ -10283,10 +10689,10 @@
       <w:color w:val="07854D" w:themeColor="accent1" w:themeShade="7F"/>
     </w:rPr>
   </w:style>
-  <w:style w:type="character" w:customStyle="1" w:styleId="Kop8Char">
-    <w:name w:val="Kop 8 Char"/>
-    <w:basedOn w:val="Standaardalinea-lettertype"/>
-    <w:link w:val="Kop8"/>
+  <w:style w:type="character" w:customStyle="1" w:styleId="Heading8Char">
+    <w:name w:val="Heading 8 Char"/>
+    <w:basedOn w:val="DefaultParagraphFont"/>
+    <w:link w:val="Heading8"/>
     <w:uiPriority w:val="2"/>
     <w:semiHidden/>
     <w:rPr>
@@ -10295,10 +10701,10 @@
       <w:szCs w:val="21"/>
     </w:rPr>
   </w:style>
-  <w:style w:type="paragraph" w:styleId="Voettekst">
+  <w:style w:type="paragraph" w:styleId="Footer">
     <w:name w:val="footer"/>
-    <w:basedOn w:val="Standaard"/>
-    <w:link w:val="VoettekstChar"/>
+    <w:basedOn w:val="Normal"/>
+    <w:link w:val="FooterChar"/>
     <w:uiPriority w:val="99"/>
     <w:unhideWhenUsed/>
     <w:rsid w:val="00064E3E"/>
@@ -10307,10 +10713,10 @@
       <w:lang w:eastAsia="en-US"/>
     </w:rPr>
   </w:style>
-  <w:style w:type="character" w:customStyle="1" w:styleId="VoettekstChar">
-    <w:name w:val="Voettekst Char"/>
-    <w:basedOn w:val="Standaardalinea-lettertype"/>
-    <w:link w:val="Voettekst"/>
+  <w:style w:type="character" w:customStyle="1" w:styleId="FooterChar">
+    <w:name w:val="Footer Char"/>
+    <w:basedOn w:val="DefaultParagraphFont"/>
+    <w:link w:val="Footer"/>
     <w:uiPriority w:val="99"/>
     <w:rsid w:val="00064E3E"/>
     <w:rPr>
@@ -10318,9 +10724,9 @@
       <w:lang w:eastAsia="en-US"/>
     </w:rPr>
   </w:style>
-  <w:style w:type="table" w:styleId="Tabelrasterlicht">
+  <w:style w:type="table" w:styleId="TableGridLight">
     <w:name w:val="Grid Table Light"/>
-    <w:basedOn w:val="Standaardtabel"/>
+    <w:basedOn w:val="TableNormal"/>
     <w:uiPriority w:val="40"/>
     <w:rPr>
       <w:rFonts w:cs="Times New Roman"/>
@@ -10337,10 +10743,10 @@
       </w:tblBorders>
     </w:tblPr>
   </w:style>
-  <w:style w:type="character" w:customStyle="1" w:styleId="Kop2Char">
-    <w:name w:val="Kop 2 Char"/>
-    <w:basedOn w:val="Standaardalinea-lettertype"/>
-    <w:link w:val="Kop2"/>
+  <w:style w:type="character" w:customStyle="1" w:styleId="Heading2Char">
+    <w:name w:val="Heading 2 Char"/>
+    <w:basedOn w:val="DefaultParagraphFont"/>
+    <w:link w:val="Heading2"/>
     <w:uiPriority w:val="2"/>
     <w:rsid w:val="00064E3E"/>
     <w:rPr>
@@ -10350,7 +10756,7 @@
   </w:style>
   <w:style w:type="table" w:customStyle="1" w:styleId="SalesInfo">
     <w:name w:val="Sales Info"/>
-    <w:basedOn w:val="Standaardtabel"/>
+    <w:basedOn w:val="TableNormal"/>
     <w:uiPriority w:val="99"/>
     <w:pPr>
       <w:spacing w:before="60" w:after="20"/>
@@ -10392,7 +10798,7 @@
   </w:style>
   <w:style w:type="table" w:customStyle="1" w:styleId="Contenttable">
     <w:name w:val="Content table"/>
-    <w:basedOn w:val="Standaardtabel"/>
+    <w:basedOn w:val="TableNormal"/>
     <w:uiPriority w:val="99"/>
     <w:rsid w:val="002F5404"/>
     <w:pPr>
@@ -10461,10 +10867,10 @@
       </w:tcPr>
     </w:tblStylePr>
   </w:style>
-  <w:style w:type="character" w:customStyle="1" w:styleId="Kop9Char">
-    <w:name w:val="Kop 9 Char"/>
-    <w:basedOn w:val="Standaardalinea-lettertype"/>
-    <w:link w:val="Kop9"/>
+  <w:style w:type="character" w:customStyle="1" w:styleId="Heading9Char">
+    <w:name w:val="Heading 9 Char"/>
+    <w:basedOn w:val="DefaultParagraphFont"/>
+    <w:link w:val="Heading9"/>
     <w:uiPriority w:val="2"/>
     <w:semiHidden/>
     <w:rPr>
@@ -10477,7 +10883,7 @@
   </w:style>
   <w:style w:type="table" w:customStyle="1" w:styleId="TotalTable">
     <w:name w:val="Total Table"/>
-    <w:basedOn w:val="Standaardtabel"/>
+    <w:basedOn w:val="TableNormal"/>
     <w:uiPriority w:val="99"/>
     <w:pPr>
       <w:spacing w:line="240" w:lineRule="auto"/>
@@ -10518,9 +10924,9 @@
       </w:tcPr>
     </w:tblStylePr>
   </w:style>
-  <w:style w:type="table" w:styleId="Onopgemaaktetabel2">
+  <w:style w:type="table" w:styleId="PlainTable2">
     <w:name w:val="Plain Table 2"/>
-    <w:basedOn w:val="Standaardtabel"/>
+    <w:basedOn w:val="TableNormal"/>
     <w:uiPriority w:val="42"/>
     <w:rsid w:val="0089202B"/>
     <w:pPr>
@@ -10598,10 +11004,10 @@
       </w:tcPr>
     </w:tblStylePr>
   </w:style>
-  <w:style w:type="character" w:customStyle="1" w:styleId="Kop3Char">
-    <w:name w:val="Kop 3 Char"/>
-    <w:basedOn w:val="Standaardalinea-lettertype"/>
-    <w:link w:val="Kop3"/>
+  <w:style w:type="character" w:customStyle="1" w:styleId="Heading3Char">
+    <w:name w:val="Heading 3 Char"/>
+    <w:basedOn w:val="DefaultParagraphFont"/>
+    <w:link w:val="Heading3"/>
     <w:uiPriority w:val="9"/>
     <w:semiHidden/>
     <w:rsid w:val="00064E3E"/>
@@ -10613,7 +11019,7 @@
   </w:style>
   <w:style w:type="paragraph" w:customStyle="1" w:styleId="Style1">
     <w:name w:val="Style1"/>
-    <w:basedOn w:val="Standaard"/>
+    <w:basedOn w:val="Normal"/>
     <w:link w:val="Style1Char"/>
     <w:qFormat/>
     <w:rsid w:val="00064E3E"/>
@@ -10631,7 +11037,7 @@
   </w:style>
   <w:style w:type="character" w:customStyle="1" w:styleId="Style1Char">
     <w:name w:val="Style1 Char"/>
-    <w:basedOn w:val="Standaardalinea-lettertype"/>
+    <w:basedOn w:val="DefaultParagraphFont"/>
     <w:link w:val="Style1"/>
     <w:rsid w:val="00064E3E"/>
     <w:rPr>
@@ -10642,10 +11048,10 @@
       <w:szCs w:val="28"/>
     </w:rPr>
   </w:style>
-  <w:style w:type="character" w:customStyle="1" w:styleId="Kop4Char">
-    <w:name w:val="Kop 4 Char"/>
-    <w:basedOn w:val="Standaardalinea-lettertype"/>
-    <w:link w:val="Kop4"/>
+  <w:style w:type="character" w:customStyle="1" w:styleId="Heading4Char">
+    <w:name w:val="Heading 4 Char"/>
+    <w:basedOn w:val="DefaultParagraphFont"/>
+    <w:link w:val="Heading4"/>
     <w:uiPriority w:val="2"/>
     <w:semiHidden/>
     <w:rsid w:val="007B4FC5"/>
@@ -10656,10 +11062,10 @@
       <w:color w:val="07864E" w:themeColor="accent1" w:themeShade="80"/>
     </w:rPr>
   </w:style>
-  <w:style w:type="character" w:customStyle="1" w:styleId="Kop7Char">
-    <w:name w:val="Kop 7 Char"/>
-    <w:basedOn w:val="Standaardalinea-lettertype"/>
-    <w:link w:val="Kop7"/>
+  <w:style w:type="character" w:customStyle="1" w:styleId="Heading7Char">
+    <w:name w:val="Heading 7 Char"/>
+    <w:basedOn w:val="DefaultParagraphFont"/>
+    <w:link w:val="Heading7"/>
     <w:uiPriority w:val="2"/>
     <w:semiHidden/>
     <w:rsid w:val="007B4FC5"/>
@@ -10670,9 +11076,9 @@
       <w:color w:val="07854D" w:themeColor="accent1" w:themeShade="7F"/>
     </w:rPr>
   </w:style>
-  <w:style w:type="character" w:styleId="Intensievebenadrukking">
+  <w:style w:type="character" w:styleId="IntenseEmphasis">
     <w:name w:val="Intense Emphasis"/>
-    <w:basedOn w:val="Standaardalinea-lettertype"/>
+    <w:basedOn w:val="DefaultParagraphFont"/>
     <w:uiPriority w:val="21"/>
     <w:semiHidden/>
     <w:unhideWhenUsed/>
@@ -10684,11 +11090,11 @@
       <w:color w:val="07864E" w:themeColor="accent1" w:themeShade="80"/>
     </w:rPr>
   </w:style>
-  <w:style w:type="paragraph" w:styleId="Duidelijkcitaat">
+  <w:style w:type="paragraph" w:styleId="IntenseQuote">
     <w:name w:val="Intense Quote"/>
-    <w:basedOn w:val="Standaard"/>
-    <w:next w:val="Standaard"/>
-    <w:link w:val="DuidelijkcitaatChar"/>
+    <w:basedOn w:val="Normal"/>
+    <w:next w:val="Normal"/>
+    <w:link w:val="IntenseQuoteChar"/>
     <w:uiPriority w:val="30"/>
     <w:semiHidden/>
     <w:unhideWhenUsed/>
@@ -10709,10 +11115,10 @@
       <w:color w:val="07864E" w:themeColor="accent1" w:themeShade="80"/>
     </w:rPr>
   </w:style>
-  <w:style w:type="character" w:customStyle="1" w:styleId="DuidelijkcitaatChar">
-    <w:name w:val="Duidelijk citaat Char"/>
-    <w:basedOn w:val="Standaardalinea-lettertype"/>
-    <w:link w:val="Duidelijkcitaat"/>
+  <w:style w:type="character" w:customStyle="1" w:styleId="IntenseQuoteChar">
+    <w:name w:val="Intense Quote Char"/>
+    <w:basedOn w:val="DefaultParagraphFont"/>
+    <w:link w:val="IntenseQuote"/>
     <w:uiPriority w:val="30"/>
     <w:semiHidden/>
     <w:rsid w:val="007B4FC5"/>
@@ -10722,10 +11128,10 @@
       <w:color w:val="07864E" w:themeColor="accent1" w:themeShade="80"/>
     </w:rPr>
   </w:style>
-  <w:style w:type="paragraph" w:styleId="Kopvaninhoudsopgave">
+  <w:style w:type="paragraph" w:styleId="TOCHeading">
     <w:name w:val="TOC Heading"/>
-    <w:basedOn w:val="Kop1"/>
-    <w:next w:val="Standaard"/>
+    <w:basedOn w:val="Heading1"/>
+    <w:next w:val="Normal"/>
     <w:uiPriority w:val="39"/>
     <w:unhideWhenUsed/>
     <w:qFormat/>
@@ -10748,9 +11154,9 @@
       <w:lang w:eastAsia="ja-JP"/>
     </w:rPr>
   </w:style>
-  <w:style w:type="paragraph" w:styleId="Bloktekst">
+  <w:style w:type="paragraph" w:styleId="BlockText">
     <w:name w:val="Block Text"/>
-    <w:basedOn w:val="Standaard"/>
+    <w:basedOn w:val="Normal"/>
     <w:uiPriority w:val="99"/>
     <w:semiHidden/>
     <w:unhideWhenUsed/>
@@ -10770,9 +11176,9 @@
       <w:color w:val="07864E" w:themeColor="accent1" w:themeShade="80"/>
     </w:rPr>
   </w:style>
-  <w:style w:type="character" w:styleId="GevolgdeHyperlink">
+  <w:style w:type="character" w:styleId="FollowedHyperlink">
     <w:name w:val="FollowedHyperlink"/>
-    <w:basedOn w:val="Standaardalinea-lettertype"/>
+    <w:basedOn w:val="DefaultParagraphFont"/>
     <w:uiPriority w:val="99"/>
     <w:semiHidden/>
     <w:unhideWhenUsed/>
@@ -10784,7 +11190,7 @@
   </w:style>
   <w:style w:type="character" w:styleId="Hyperlink">
     <w:name w:val="Hyperlink"/>
-    <w:basedOn w:val="Standaardalinea-lettertype"/>
+    <w:basedOn w:val="DefaultParagraphFont"/>
     <w:uiPriority w:val="99"/>
     <w:unhideWhenUsed/>
     <w:rsid w:val="007B4FC5"/>
@@ -10795,7 +11201,7 @@
   </w:style>
   <w:style w:type="character" w:customStyle="1" w:styleId="UnresolvedMention1">
     <w:name w:val="Unresolved Mention1"/>
-    <w:basedOn w:val="Standaardalinea-lettertype"/>
+    <w:basedOn w:val="DefaultParagraphFont"/>
     <w:uiPriority w:val="99"/>
     <w:semiHidden/>
     <w:unhideWhenUsed/>
@@ -10805,11 +11211,11 @@
       <w:shd w:val="clear" w:color="auto" w:fill="E6E6E6"/>
     </w:rPr>
   </w:style>
-  <w:style w:type="paragraph" w:styleId="Ondertitel">
+  <w:style w:type="paragraph" w:styleId="Subtitle">
     <w:name w:val="Subtitle"/>
-    <w:basedOn w:val="Standaard"/>
-    <w:next w:val="Standaard"/>
-    <w:link w:val="OndertitelChar"/>
+    <w:basedOn w:val="Normal"/>
+    <w:next w:val="Normal"/>
+    <w:link w:val="SubtitleChar"/>
     <w:uiPriority w:val="11"/>
     <w:semiHidden/>
     <w:unhideWhenUsed/>
@@ -10830,10 +11236,10 @@
       <w:szCs w:val="22"/>
     </w:rPr>
   </w:style>
-  <w:style w:type="character" w:customStyle="1" w:styleId="OndertitelChar">
-    <w:name w:val="Ondertitel Char"/>
-    <w:basedOn w:val="Standaardalinea-lettertype"/>
-    <w:link w:val="Ondertitel"/>
+  <w:style w:type="character" w:customStyle="1" w:styleId="SubtitleChar">
+    <w:name w:val="Subtitle Char"/>
+    <w:basedOn w:val="DefaultParagraphFont"/>
+    <w:link w:val="Subtitle"/>
     <w:uiPriority w:val="11"/>
     <w:semiHidden/>
     <w:rsid w:val="007B4FC5"/>
@@ -10846,11 +11252,11 @@
       <w:szCs w:val="22"/>
     </w:rPr>
   </w:style>
-  <w:style w:type="paragraph" w:styleId="Datum">
+  <w:style w:type="paragraph" w:styleId="Date">
     <w:name w:val="Date"/>
-    <w:basedOn w:val="Standaard"/>
-    <w:next w:val="Standaard"/>
-    <w:link w:val="DatumChar"/>
+    <w:basedOn w:val="Normal"/>
+    <w:next w:val="Normal"/>
+    <w:link w:val="DateChar"/>
     <w:uiPriority w:val="99"/>
     <w:rsid w:val="00064E3E"/>
     <w:rPr>
@@ -10860,10 +11266,10 @@
       <w:szCs w:val="32"/>
     </w:rPr>
   </w:style>
-  <w:style w:type="character" w:customStyle="1" w:styleId="DatumChar">
-    <w:name w:val="Datum Char"/>
-    <w:basedOn w:val="Standaardalinea-lettertype"/>
-    <w:link w:val="Datum"/>
+  <w:style w:type="character" w:customStyle="1" w:styleId="DateChar">
+    <w:name w:val="Date Char"/>
+    <w:basedOn w:val="DefaultParagraphFont"/>
+    <w:link w:val="Date"/>
     <w:uiPriority w:val="99"/>
     <w:rsid w:val="00064E3E"/>
     <w:rPr>
@@ -10873,10 +11279,10 @@
       <w:szCs w:val="32"/>
     </w:rPr>
   </w:style>
-  <w:style w:type="paragraph" w:styleId="Inhopg1">
+  <w:style w:type="paragraph" w:styleId="TOC1">
     <w:name w:val="toc 1"/>
-    <w:basedOn w:val="Standaard"/>
-    <w:next w:val="Standaard"/>
+    <w:basedOn w:val="Normal"/>
+    <w:next w:val="Normal"/>
     <w:autoRedefine/>
     <w:uiPriority w:val="39"/>
     <w:unhideWhenUsed/>
@@ -10885,9 +11291,9 @@
       <w:spacing w:after="100"/>
     </w:pPr>
   </w:style>
-  <w:style w:type="paragraph" w:styleId="Lijstalinea">
+  <w:style w:type="paragraph" w:styleId="ListParagraph">
     <w:name w:val="List Paragraph"/>
-    <w:basedOn w:val="Standaard"/>
+    <w:basedOn w:val="Normal"/>
     <w:uiPriority w:val="34"/>
     <w:unhideWhenUsed/>
     <w:qFormat/>
@@ -10897,9 +11303,9 @@
       <w:contextualSpacing/>
     </w:pPr>
   </w:style>
-  <w:style w:type="paragraph" w:styleId="Geenafstand">
+  <w:style w:type="paragraph" w:styleId="NoSpacing">
     <w:name w:val="No Spacing"/>
-    <w:link w:val="GeenafstandChar"/>
+    <w:link w:val="NoSpacingChar"/>
     <w:uiPriority w:val="1"/>
     <w:qFormat/>
     <w:rsid w:val="00D31F7C"/>
@@ -10913,10 +11319,10 @@
       <w:lang w:eastAsia="en-US"/>
     </w:rPr>
   </w:style>
-  <w:style w:type="character" w:customStyle="1" w:styleId="GeenafstandChar">
-    <w:name w:val="Geen afstand Char"/>
-    <w:basedOn w:val="Standaardalinea-lettertype"/>
-    <w:link w:val="Geenafstand"/>
+  <w:style w:type="character" w:customStyle="1" w:styleId="NoSpacingChar">
+    <w:name w:val="No Spacing Char"/>
+    <w:basedOn w:val="DefaultParagraphFont"/>
+    <w:link w:val="NoSpacing"/>
     <w:uiPriority w:val="1"/>
     <w:rsid w:val="00D31F7C"/>
     <w:rPr>
@@ -11156,7 +11562,7 @@
 
 <file path=customXml/item1.xml><?xml version="1.0" encoding="utf-8"?>
 <CoverPageProperties xmlns="http://schemas.microsoft.com/office/2006/coverPageProps">
-  <PublishDate>2021-05-17T00:00:00</PublishDate>
+  <PublishDate>2021-05-18T00:00:00</PublishDate>
   <Abstract/>
   <CompanyAddress/>
   <CompanyPhone/>
@@ -11166,23 +11572,6 @@
 </file>
 
 <file path=customXml/item2.xml><?xml version="1.0" encoding="utf-8"?>
-<?mso-contentType ?>
-<FormTemplates xmlns="http://schemas.microsoft.com/sharepoint/v3/contenttype/forms">
-  <Display>DocumentLibraryForm</Display>
-  <Edit>DocumentLibraryForm</Edit>
-  <New>DocumentLibraryForm</New>
-</FormTemplates>
-</file>
-
-<file path=customXml/item3.xml><?xml version="1.0" encoding="utf-8"?>
-<p:properties xmlns:p="http://schemas.microsoft.com/office/2006/metadata/properties" xmlns:xsi="http://www.w3.org/2001/XMLSchema-instance" xmlns:pc="http://schemas.microsoft.com/office/infopath/2007/PartnerControls">
-  <documentManagement>
-    <MediaServiceKeyPoints xmlns="71af3243-3dd4-4a8d-8c0d-dd76da1f02a5" xsi:nil="true"/>
-  </documentManagement>
-</p:properties>
-</file>
-
-<file path=customXml/item4.xml><?xml version="1.0" encoding="utf-8"?>
 <ct:contentTypeSchema xmlns:ct="http://schemas.microsoft.com/office/2006/metadata/contentType" xmlns:ma="http://schemas.microsoft.com/office/2006/metadata/properties/metaAttributes" ct:_="" ma:_="" ma:contentTypeName="Document" ma:contentTypeID="0x01010079F111ED35F8CC479449609E8A0923A6" ma:contentTypeVersion="11" ma:contentTypeDescription="Create a new document." ma:contentTypeScope="" ma:versionID="1c2eb7a32e66fb6e4260f3771546a5e2">
   <xsd:schema xmlns:xsd="http://www.w3.org/2001/XMLSchema" xmlns:xs="http://www.w3.org/2001/XMLSchema" xmlns:p="http://schemas.microsoft.com/office/2006/metadata/properties" xmlns:ns2="71af3243-3dd4-4a8d-8c0d-dd76da1f02a5" xmlns:ns3="16c05727-aa75-4e4a-9b5f-8a80a1165891" targetNamespace="http://schemas.microsoft.com/office/2006/metadata/properties" ma:root="true" ma:fieldsID="04e1f6479c48b08974ba73b5ca973489" ns2:_="" ns3:_="">
     <xsd:import namespace="71af3243-3dd4-4a8d-8c0d-dd76da1f02a5"/>
@@ -11393,6 +11782,23 @@
 </ct:contentTypeSchema>
 </file>
 
+<file path=customXml/item3.xml><?xml version="1.0" encoding="utf-8"?>
+<p:properties xmlns:p="http://schemas.microsoft.com/office/2006/metadata/properties" xmlns:xsi="http://www.w3.org/2001/XMLSchema-instance" xmlns:pc="http://schemas.microsoft.com/office/infopath/2007/PartnerControls">
+  <documentManagement>
+    <MediaServiceKeyPoints xmlns="71af3243-3dd4-4a8d-8c0d-dd76da1f02a5" xsi:nil="true"/>
+  </documentManagement>
+</p:properties>
+</file>
+
+<file path=customXml/item4.xml><?xml version="1.0" encoding="utf-8"?>
+<?mso-contentType ?>
+<FormTemplates xmlns="http://schemas.microsoft.com/sharepoint/v3/contenttype/forms">
+  <Display>DocumentLibraryForm</Display>
+  <Edit>DocumentLibraryForm</Edit>
+  <New>DocumentLibraryForm</New>
+</FormTemplates>
+</file>
+
 <file path=customXml/item5.xml><?xml version="1.0" encoding="utf-8"?>
 <b:Sources xmlns:b="http://schemas.openxmlformats.org/officeDocument/2006/bibliography" xmlns="http://schemas.openxmlformats.org/officeDocument/2006/bibliography" SelectedStyle="\APASixthEditionOfficeOnline.xsl" StyleName="APA" Version="6"/>
 </file>
@@ -11406,24 +11812,6 @@
 </file>
 
 <file path=customXml/itemProps2.xml><?xml version="1.0" encoding="utf-8"?>
-<ds:datastoreItem xmlns:ds="http://schemas.openxmlformats.org/officeDocument/2006/customXml" ds:itemID="{BE79A267-30D1-403F-9D4D-8BF4D4A1E27E}">
-  <ds:schemaRefs>
-    <ds:schemaRef ds:uri="http://schemas.microsoft.com/sharepoint/v3/contenttype/forms"/>
-  </ds:schemaRefs>
-</ds:datastoreItem>
-</file>
-
-<file path=customXml/itemProps3.xml><?xml version="1.0" encoding="utf-8"?>
-<ds:datastoreItem xmlns:ds="http://schemas.openxmlformats.org/officeDocument/2006/customXml" ds:itemID="{1060A5CD-D572-4691-8023-6CB900CDB1C8}">
-  <ds:schemaRefs>
-    <ds:schemaRef ds:uri="http://schemas.microsoft.com/office/2006/metadata/properties"/>
-    <ds:schemaRef ds:uri="http://schemas.microsoft.com/office/infopath/2007/PartnerControls"/>
-    <ds:schemaRef ds:uri="71af3243-3dd4-4a8d-8c0d-dd76da1f02a5"/>
-  </ds:schemaRefs>
-</ds:datastoreItem>
-</file>
-
-<file path=customXml/itemProps4.xml><?xml version="1.0" encoding="utf-8"?>
 <ds:datastoreItem xmlns:ds="http://schemas.openxmlformats.org/officeDocument/2006/customXml" ds:itemID="{133533A9-1996-4148-A30B-8772A754A3DE}">
   <ds:schemaRefs>
     <ds:schemaRef ds:uri="http://schemas.microsoft.com/office/2006/metadata/contentType"/>
@@ -11442,6 +11830,24 @@
 </ds:datastoreItem>
 </file>
 
+<file path=customXml/itemProps3.xml><?xml version="1.0" encoding="utf-8"?>
+<ds:datastoreItem xmlns:ds="http://schemas.openxmlformats.org/officeDocument/2006/customXml" ds:itemID="{1060A5CD-D572-4691-8023-6CB900CDB1C8}">
+  <ds:schemaRefs>
+    <ds:schemaRef ds:uri="http://schemas.microsoft.com/office/2006/metadata/properties"/>
+    <ds:schemaRef ds:uri="http://schemas.microsoft.com/office/infopath/2007/PartnerControls"/>
+    <ds:schemaRef ds:uri="71af3243-3dd4-4a8d-8c0d-dd76da1f02a5"/>
+  </ds:schemaRefs>
+</ds:datastoreItem>
+</file>
+
+<file path=customXml/itemProps4.xml><?xml version="1.0" encoding="utf-8"?>
+<ds:datastoreItem xmlns:ds="http://schemas.openxmlformats.org/officeDocument/2006/customXml" ds:itemID="{BE79A267-30D1-403F-9D4D-8BF4D4A1E27E}">
+  <ds:schemaRefs>
+    <ds:schemaRef ds:uri="http://schemas.microsoft.com/sharepoint/v3/contenttype/forms"/>
+  </ds:schemaRefs>
+</ds:datastoreItem>
+</file>
+
 <file path=customXml/itemProps5.xml><?xml version="1.0" encoding="utf-8"?>
 <ds:datastoreItem xmlns:ds="http://schemas.openxmlformats.org/officeDocument/2006/customXml" ds:itemID="{C9415DD6-F771-4ACA-80CB-C3CAA0863E75}">
   <ds:schemaRefs>

</xml_diff>